<commit_message>
new version of document
</commit_message>
<xml_diff>
--- a/mmm-syllabus.docx
+++ b/mmm-syllabus.docx
@@ -1,9 +1,11 @@
 
 <file path=word/document.xml><?xml version="1.0" encoding="utf-8"?>
-<w:document xmlns:wpc="http://schemas.microsoft.com/office/word/2010/wordprocessingCanvas" xmlns:mo="http://schemas.microsoft.com/office/mac/office/2008/main" xmlns:mc="http://schemas.openxmlformats.org/markup-compatibility/2006" xmlns:mv="urn:schemas-microsoft-com:mac:vml" xmlns:o="urn:schemas-microsoft-com:office:office" xmlns:r="http://schemas.openxmlformats.org/officeDocument/2006/relationships" xmlns:m="http://schemas.openxmlformats.org/officeDocument/2006/math" xmlns:v="urn:schemas-microsoft-com:vml" xmlns:wp14="http://schemas.microsoft.com/office/word/2010/wordprocessingDrawing" xmlns:wp="http://schemas.openxmlformats.org/drawingml/2006/wordprocessingDrawing" xmlns:w10="urn:schemas-microsoft-com:office:word" xmlns:w="http://schemas.openxmlformats.org/wordprocessingml/2006/main" xmlns:w14="http://schemas.microsoft.com/office/word/2010/wordml" xmlns:wpg="http://schemas.microsoft.com/office/word/2010/wordprocessingGroup" xmlns:wpi="http://schemas.microsoft.com/office/word/2010/wordprocessingInk" xmlns:wne="http://schemas.microsoft.com/office/word/2006/wordml" xmlns:wps="http://schemas.microsoft.com/office/word/2010/wordprocessingShape" mc:Ignorable="w14 wp14">
+<w:document xmlns:o="urn:schemas-microsoft-com:office:office" xmlns:r="http://schemas.openxmlformats.org/officeDocument/2006/relationships" xmlns:v="urn:schemas-microsoft-com:vml" xmlns:w="http://schemas.openxmlformats.org/wordprocessingml/2006/main" xmlns:w10="urn:schemas-microsoft-com:office:word" xmlns:wp="http://schemas.openxmlformats.org/drawingml/2006/wordprocessingDrawing" xmlns:wps="http://schemas.microsoft.com/office/word/2010/wordprocessingShape" xmlns:wpg="http://schemas.microsoft.com/office/word/2010/wordprocessingGroup" xmlns:mc="http://schemas.openxmlformats.org/markup-compatibility/2006" xmlns:wp14="http://schemas.microsoft.com/office/word/2010/wordprocessingDrawing" xmlns:w14="http://schemas.microsoft.com/office/word/2010/wordml" xmlns:w15="http://schemas.microsoft.com/office/word/2012/wordml" mc:Ignorable="w14 wp14 w15">
   <w:body>
     <w:p>
       <w:pPr>
+        <w:pStyle w:val="Normal"/>
+        <w:spacing w:before="0" w:after="200"/>
         <w:contextualSpacing/>
         <w:jc w:val="center"/>
         <w:rPr>
@@ -13,18 +15,12 @@
         </w:rPr>
       </w:pPr>
       <w:r>
-        <w:rPr>
-          <w:rFonts w:ascii="Garamond" w:hAnsi="Garamond"/>
-          <w:noProof/>
-          <w:sz w:val="22"/>
-          <w:szCs w:val="22"/>
-          <w:lang w:eastAsia="en-US"/>
-        </w:rPr>
+        <w:rPr/>
         <w:drawing>
-          <wp:inline distT="0" distB="0" distL="0" distR="0" wp14:anchorId="68BD0CFB" wp14:editId="37A7D8B8">
-            <wp:extent cx="2451735" cy="1111046"/>
+          <wp:inline distT="0" distB="0" distL="0" distR="0">
+            <wp:extent cx="2451735" cy="1111250"/>
             <wp:effectExtent l="0" t="0" r="0" b="0"/>
-            <wp:docPr id="2" name="Picture 2" descr="Macintosh HD:Users:ers:Dropbox:ACTIVE:JHU-logos:WSE:small:PDF:whiting.small.horizontal.black.pdf"/>
+            <wp:docPr id="1" name="Picture 2" descr="Macintosh HD:Users:ers:Dropbox:ACTIVE:JHU-logos:WSE:small:PDF:whiting.small.horizontal.black.pdf"/>
             <wp:cNvGraphicFramePr>
               <a:graphicFrameLocks xmlns:a="http://schemas.openxmlformats.org/drawingml/2006/main" noChangeAspect="1"/>
             </wp:cNvGraphicFramePr>
@@ -32,20 +28,13 @@
               <a:graphicData uri="http://schemas.openxmlformats.org/drawingml/2006/picture">
                 <pic:pic xmlns:pic="http://schemas.openxmlformats.org/drawingml/2006/picture">
                   <pic:nvPicPr>
-                    <pic:cNvPr id="0" name="Picture 2" descr="Macintosh HD:Users:ers:Dropbox:ACTIVE:JHU-logos:WSE:small:PDF:whiting.small.horizontal.black.pdf"/>
+                    <pic:cNvPr id="1" name="Picture 2" descr="Macintosh HD:Users:ers:Dropbox:ACTIVE:JHU-logos:WSE:small:PDF:whiting.small.horizontal.black.pdf"/>
                     <pic:cNvPicPr>
                       <a:picLocks noChangeAspect="1" noChangeArrowheads="1"/>
                     </pic:cNvPicPr>
                   </pic:nvPicPr>
                   <pic:blipFill>
-                    <a:blip r:embed="rId6">
-                      <a:extLst>
-                        <a:ext uri="{28A0092B-C50C-407E-A947-70E740481C1C}">
-                          <a14:useLocalDpi xmlns:a14="http://schemas.microsoft.com/office/drawing/2010/main" val="0"/>
-                        </a:ext>
-                      </a:extLst>
-                    </a:blip>
-                    <a:srcRect/>
+                    <a:blip r:embed="rId2"/>
                     <a:stretch>
                       <a:fillRect/>
                     </a:stretch>
@@ -53,15 +42,11 @@
                   <pic:spPr bwMode="auto">
                     <a:xfrm>
                       <a:off x="0" y="0"/>
-                      <a:ext cx="2451735" cy="1111046"/>
+                      <a:ext cx="2451735" cy="1111250"/>
                     </a:xfrm>
                     <a:prstGeom prst="rect">
                       <a:avLst/>
                     </a:prstGeom>
-                    <a:noFill/>
-                    <a:ln>
-                      <a:noFill/>
-                    </a:ln>
                   </pic:spPr>
                 </pic:pic>
               </a:graphicData>
@@ -72,11 +57,14 @@
     </w:p>
     <w:p>
       <w:pPr>
+        <w:pStyle w:val="Normal"/>
+        <w:spacing w:before="0" w:after="200"/>
         <w:contextualSpacing/>
         <w:jc w:val="center"/>
         <w:rPr>
           <w:rFonts w:ascii="Garamond" w:hAnsi="Garamond"/>
           <w:b/>
+          <w:b/>
           <w:sz w:val="22"/>
           <w:szCs w:val="22"/>
         </w:rPr>
@@ -93,11 +81,14 @@
     </w:p>
     <w:p>
       <w:pPr>
+        <w:pStyle w:val="Normal"/>
+        <w:spacing w:before="0" w:after="200"/>
         <w:contextualSpacing/>
         <w:jc w:val="center"/>
         <w:rPr>
           <w:rFonts w:ascii="Garamond" w:hAnsi="Garamond"/>
           <w:b/>
+          <w:b/>
           <w:sz w:val="22"/>
           <w:szCs w:val="22"/>
         </w:rPr>
@@ -114,11 +105,14 @@
     </w:p>
     <w:p>
       <w:pPr>
+        <w:pStyle w:val="Normal"/>
+        <w:spacing w:before="0" w:after="200"/>
         <w:contextualSpacing/>
         <w:jc w:val="center"/>
         <w:rPr>
           <w:rFonts w:ascii="Garamond" w:hAnsi="Garamond"/>
           <w:b/>
+          <w:b/>
           <w:sz w:val="22"/>
           <w:szCs w:val="22"/>
         </w:rPr>
@@ -135,11 +129,14 @@
     </w:p>
     <w:p>
       <w:pPr>
+        <w:pStyle w:val="Normal"/>
+        <w:spacing w:before="0" w:after="200"/>
         <w:contextualSpacing/>
         <w:jc w:val="center"/>
         <w:rPr>
           <w:rFonts w:ascii="Garamond" w:hAnsi="Garamond"/>
           <w:b/>
+          <w:b/>
           <w:sz w:val="22"/>
           <w:szCs w:val="22"/>
         </w:rPr>
@@ -156,11 +153,14 @@
     </w:p>
     <w:p>
       <w:pPr>
+        <w:pStyle w:val="Normal"/>
+        <w:spacing w:before="0" w:after="200"/>
         <w:contextualSpacing/>
         <w:jc w:val="center"/>
         <w:rPr>
           <w:rFonts w:ascii="Garamond" w:hAnsi="Garamond"/>
           <w:b/>
+          <w:b/>
           <w:sz w:val="22"/>
           <w:szCs w:val="22"/>
         </w:rPr>
@@ -177,36 +177,32 @@
     </w:p>
     <w:p>
       <w:pPr>
+        <w:pStyle w:val="Normal"/>
+        <w:spacing w:before="0" w:after="200"/>
         <w:contextualSpacing/>
         <w:jc w:val="center"/>
         <w:rPr>
           <w:rFonts w:ascii="Garamond" w:hAnsi="Garamond"/>
           <w:b/>
-          <w:sz w:val="22"/>
-          <w:szCs w:val="22"/>
-        </w:rPr>
-      </w:pPr>
-      <w:r>
-        <w:rPr>
-          <w:rFonts w:ascii="Garamond" w:hAnsi="Garamond"/>
-          <w:b/>
-          <w:sz w:val="22"/>
-          <w:szCs w:val="22"/>
-        </w:rPr>
-        <w:t>(1 credit</w:t>
-      </w:r>
-      <w:r>
-        <w:rPr>
-          <w:rFonts w:ascii="Garamond" w:hAnsi="Garamond"/>
-          <w:b/>
-          <w:sz w:val="22"/>
-          <w:szCs w:val="22"/>
-        </w:rPr>
-        <w:t>)</w:t>
-      </w:r>
-    </w:p>
-    <w:p>
-      <w:pPr>
+          <w:b/>
+          <w:sz w:val="22"/>
+          <w:szCs w:val="22"/>
+        </w:rPr>
+      </w:pPr>
+      <w:r>
+        <w:rPr>
+          <w:rFonts w:ascii="Garamond" w:hAnsi="Garamond"/>
+          <w:b/>
+          <w:sz w:val="22"/>
+          <w:szCs w:val="22"/>
+        </w:rPr>
+        <w:t>(1 credit)</w:t>
+      </w:r>
+    </w:p>
+    <w:p>
+      <w:pPr>
+        <w:pStyle w:val="Normal"/>
+        <w:spacing w:before="0" w:after="200"/>
         <w:contextualSpacing/>
         <w:jc w:val="center"/>
         <w:rPr>
@@ -215,12 +211,47 @@
           <w:szCs w:val="22"/>
         </w:rPr>
       </w:pPr>
-    </w:p>
-    <w:p>
-      <w:pPr>
-        <w:contextualSpacing/>
-        <w:rPr>
-          <w:rFonts w:ascii="Garamond" w:hAnsi="Garamond"/>
+      <w:r>
+        <w:rPr>
+          <w:rFonts w:ascii="Garamond" w:hAnsi="Garamond"/>
+          <w:sz w:val="22"/>
+          <w:szCs w:val="22"/>
+        </w:rPr>
+      </w:r>
+    </w:p>
+    <w:p>
+      <w:pPr>
+        <w:pStyle w:val="Normal"/>
+        <w:spacing w:before="0" w:after="200"/>
+        <w:contextualSpacing/>
+        <w:rPr>
+          <w:i/>
+          <w:i/>
+          <w:iCs/>
+          <w:u w:val="single"/>
+        </w:rPr>
+      </w:pPr>
+      <w:r>
+        <w:rPr>
+          <w:rFonts w:ascii="Garamond" w:hAnsi="Garamond"/>
+          <w:b/>
+          <w:i/>
+          <w:iCs/>
+          <w:sz w:val="22"/>
+          <w:szCs w:val="22"/>
+          <w:u w:val="single"/>
+        </w:rPr>
+        <w:t>HERE I AM ADDING ANOTHER LINE WITH SOME FORMATTING.</w:t>
+      </w:r>
+    </w:p>
+    <w:p>
+      <w:pPr>
+        <w:pStyle w:val="Normal"/>
+        <w:spacing w:before="0" w:after="200"/>
+        <w:contextualSpacing/>
+        <w:rPr>
+          <w:rFonts w:ascii="Garamond" w:hAnsi="Garamond"/>
+          <w:b/>
           <w:b/>
           <w:sz w:val="22"/>
           <w:szCs w:val="22"/>
@@ -238,6 +269,8 @@
     </w:p>
     <w:p>
       <w:pPr>
+        <w:pStyle w:val="Normal"/>
+        <w:spacing w:before="0" w:after="200"/>
         <w:contextualSpacing/>
         <w:rPr>
           <w:rFonts w:ascii="Garamond" w:hAnsi="Garamond" w:cs="Verdana"/>
@@ -247,7 +280,7 @@
       </w:pPr>
       <w:r>
         <w:rPr>
-          <w:rFonts w:ascii="Garamond" w:hAnsi="Garamond" w:cs="Verdana"/>
+          <w:rFonts w:cs="Verdana" w:ascii="Garamond" w:hAnsi="Garamond"/>
           <w:sz w:val="20"/>
           <w:szCs w:val="20"/>
         </w:rPr>
@@ -256,19 +289,31 @@
     </w:p>
     <w:p>
       <w:pPr>
-        <w:contextualSpacing/>
-        <w:rPr>
-          <w:rFonts w:ascii="Garamond" w:hAnsi="Garamond"/>
-          <w:sz w:val="22"/>
-          <w:szCs w:val="22"/>
-        </w:rPr>
-      </w:pPr>
-    </w:p>
-    <w:p>
-      <w:pPr>
-        <w:contextualSpacing/>
-        <w:rPr>
-          <w:rFonts w:ascii="Garamond" w:hAnsi="Garamond"/>
+        <w:pStyle w:val="Normal"/>
+        <w:spacing w:before="0" w:after="200"/>
+        <w:contextualSpacing/>
+        <w:rPr>
+          <w:rFonts w:ascii="Garamond" w:hAnsi="Garamond"/>
+          <w:sz w:val="22"/>
+          <w:szCs w:val="22"/>
+        </w:rPr>
+      </w:pPr>
+      <w:r>
+        <w:rPr>
+          <w:rFonts w:ascii="Garamond" w:hAnsi="Garamond"/>
+          <w:sz w:val="22"/>
+          <w:szCs w:val="22"/>
+        </w:rPr>
+      </w:r>
+    </w:p>
+    <w:p>
+      <w:pPr>
+        <w:pStyle w:val="Normal"/>
+        <w:spacing w:before="0" w:after="200"/>
+        <w:contextualSpacing/>
+        <w:rPr>
+          <w:rFonts w:ascii="Garamond" w:hAnsi="Garamond"/>
+          <w:b/>
           <w:b/>
           <w:sz w:val="22"/>
           <w:szCs w:val="22"/>
@@ -286,6 +331,8 @@
     </w:p>
     <w:p>
       <w:pPr>
+        <w:pStyle w:val="Normal"/>
+        <w:spacing w:before="0" w:after="200"/>
         <w:contextualSpacing/>
         <w:rPr>
           <w:rFonts w:ascii="Garamond" w:hAnsi="Garamond"/>
@@ -304,19 +351,31 @@
     </w:p>
     <w:p>
       <w:pPr>
-        <w:contextualSpacing/>
-        <w:rPr>
-          <w:rFonts w:ascii="Garamond" w:hAnsi="Garamond"/>
-          <w:sz w:val="22"/>
-          <w:szCs w:val="22"/>
-        </w:rPr>
-      </w:pPr>
-    </w:p>
-    <w:p>
-      <w:pPr>
-        <w:contextualSpacing/>
-        <w:rPr>
-          <w:rFonts w:ascii="Garamond" w:hAnsi="Garamond"/>
+        <w:pStyle w:val="Normal"/>
+        <w:spacing w:before="0" w:after="200"/>
+        <w:contextualSpacing/>
+        <w:rPr>
+          <w:rFonts w:ascii="Garamond" w:hAnsi="Garamond"/>
+          <w:sz w:val="22"/>
+          <w:szCs w:val="22"/>
+        </w:rPr>
+      </w:pPr>
+      <w:r>
+        <w:rPr>
+          <w:rFonts w:ascii="Garamond" w:hAnsi="Garamond"/>
+          <w:sz w:val="22"/>
+          <w:szCs w:val="22"/>
+        </w:rPr>
+      </w:r>
+    </w:p>
+    <w:p>
+      <w:pPr>
+        <w:pStyle w:val="Normal"/>
+        <w:spacing w:before="0" w:after="200"/>
+        <w:contextualSpacing/>
+        <w:rPr>
+          <w:rFonts w:ascii="Garamond" w:hAnsi="Garamond"/>
+          <w:b/>
           <w:b/>
           <w:sz w:val="22"/>
           <w:szCs w:val="22"/>
@@ -334,33 +393,27 @@
     </w:p>
     <w:p>
       <w:pPr>
-        <w:contextualSpacing/>
-        <w:rPr>
-          <w:rFonts w:ascii="Garamond" w:hAnsi="Garamond"/>
-          <w:sz w:val="22"/>
-          <w:szCs w:val="22"/>
-        </w:rPr>
-      </w:pPr>
-      <w:r>
-        <w:rPr>
-          <w:rFonts w:ascii="Garamond" w:hAnsi="Garamond"/>
-          <w:sz w:val="22"/>
-          <w:szCs w:val="22"/>
-        </w:rPr>
-        <w:t xml:space="preserve">Robert </w:t>
-      </w:r>
-      <w:r>
-        <w:rPr>
-          <w:rFonts w:ascii="Garamond" w:hAnsi="Garamond"/>
-          <w:sz w:val="22"/>
-          <w:szCs w:val="22"/>
-        </w:rPr>
-        <w:t xml:space="preserve">Yaffe, </w:t>
-      </w:r>
-      <w:hyperlink r:id="rId7" w:history="1">
+        <w:pStyle w:val="Normal"/>
+        <w:spacing w:before="0" w:after="200"/>
+        <w:contextualSpacing/>
+        <w:rPr>
+          <w:rFonts w:ascii="Garamond" w:hAnsi="Garamond"/>
+          <w:sz w:val="22"/>
+          <w:szCs w:val="22"/>
+        </w:rPr>
+      </w:pPr>
+      <w:r>
+        <w:rPr>
+          <w:rFonts w:ascii="Garamond" w:hAnsi="Garamond"/>
+          <w:sz w:val="22"/>
+          <w:szCs w:val="22"/>
+        </w:rPr>
+        <w:t xml:space="preserve">Robert Yaffe, </w:t>
+      </w:r>
+      <w:hyperlink r:id="rId3">
         <w:r>
           <w:rPr>
-            <w:rStyle w:val="Hyperlink"/>
+            <w:rStyle w:val="InternetLink"/>
             <w:rFonts w:ascii="Garamond" w:hAnsi="Garamond"/>
             <w:sz w:val="22"/>
             <w:szCs w:val="22"/>
@@ -371,19 +424,31 @@
     </w:p>
     <w:p>
       <w:pPr>
-        <w:contextualSpacing/>
-        <w:rPr>
-          <w:rFonts w:ascii="Garamond" w:hAnsi="Garamond"/>
-          <w:sz w:val="22"/>
-          <w:szCs w:val="22"/>
-        </w:rPr>
-      </w:pPr>
-    </w:p>
-    <w:p>
-      <w:pPr>
-        <w:contextualSpacing/>
-        <w:rPr>
-          <w:rFonts w:ascii="Garamond" w:hAnsi="Garamond"/>
+        <w:pStyle w:val="Normal"/>
+        <w:spacing w:before="0" w:after="200"/>
+        <w:contextualSpacing/>
+        <w:rPr>
+          <w:rFonts w:ascii="Garamond" w:hAnsi="Garamond"/>
+          <w:sz w:val="22"/>
+          <w:szCs w:val="22"/>
+        </w:rPr>
+      </w:pPr>
+      <w:r>
+        <w:rPr>
+          <w:rFonts w:ascii="Garamond" w:hAnsi="Garamond"/>
+          <w:sz w:val="22"/>
+          <w:szCs w:val="22"/>
+        </w:rPr>
+      </w:r>
+    </w:p>
+    <w:p>
+      <w:pPr>
+        <w:pStyle w:val="Normal"/>
+        <w:spacing w:before="0" w:after="200"/>
+        <w:contextualSpacing/>
+        <w:rPr>
+          <w:rFonts w:ascii="Garamond" w:hAnsi="Garamond"/>
+          <w:b/>
           <w:b/>
           <w:sz w:val="22"/>
           <w:szCs w:val="22"/>
@@ -401,53 +466,51 @@
     </w:p>
     <w:p>
       <w:pPr>
-        <w:contextualSpacing/>
-        <w:rPr>
-          <w:rFonts w:ascii="Garamond" w:hAnsi="Garamond"/>
-          <w:sz w:val="22"/>
-          <w:szCs w:val="22"/>
-        </w:rPr>
-      </w:pPr>
-      <w:r>
-        <w:rPr>
-          <w:rFonts w:ascii="Garamond" w:hAnsi="Garamond"/>
-          <w:sz w:val="22"/>
-          <w:szCs w:val="22"/>
-        </w:rPr>
-        <w:t>Thursdays, 5:00–7:00 p</w:t>
-      </w:r>
-      <w:r>
-        <w:rPr>
-          <w:rFonts w:ascii="Garamond" w:hAnsi="Garamond"/>
-          <w:sz w:val="22"/>
-          <w:szCs w:val="22"/>
-        </w:rPr>
-        <w:t xml:space="preserve">m, </w:t>
-      </w:r>
-      <w:r>
-        <w:rPr>
-          <w:rFonts w:ascii="Garamond" w:hAnsi="Garamond"/>
-          <w:sz w:val="22"/>
-          <w:szCs w:val="22"/>
-        </w:rPr>
-        <w:t>Maryland 110</w:t>
-      </w:r>
-    </w:p>
-    <w:p>
-      <w:pPr>
-        <w:contextualSpacing/>
-        <w:rPr>
-          <w:rFonts w:ascii="Garamond" w:hAnsi="Garamond"/>
-          <w:sz w:val="22"/>
-          <w:szCs w:val="22"/>
-        </w:rPr>
-      </w:pPr>
-    </w:p>
-    <w:p>
-      <w:pPr>
-        <w:contextualSpacing/>
-        <w:rPr>
-          <w:rFonts w:ascii="Garamond" w:hAnsi="Garamond"/>
+        <w:pStyle w:val="Normal"/>
+        <w:spacing w:before="0" w:after="200"/>
+        <w:contextualSpacing/>
+        <w:rPr>
+          <w:rFonts w:ascii="Garamond" w:hAnsi="Garamond"/>
+          <w:sz w:val="22"/>
+          <w:szCs w:val="22"/>
+        </w:rPr>
+      </w:pPr>
+      <w:r>
+        <w:rPr>
+          <w:rFonts w:ascii="Garamond" w:hAnsi="Garamond"/>
+          <w:sz w:val="22"/>
+          <w:szCs w:val="22"/>
+        </w:rPr>
+        <w:t>Thursdays, 5:00–7:00 pm, Maryland 110</w:t>
+      </w:r>
+    </w:p>
+    <w:p>
+      <w:pPr>
+        <w:pStyle w:val="Normal"/>
+        <w:spacing w:before="0" w:after="200"/>
+        <w:contextualSpacing/>
+        <w:rPr>
+          <w:rFonts w:ascii="Garamond" w:hAnsi="Garamond"/>
+          <w:sz w:val="22"/>
+          <w:szCs w:val="22"/>
+        </w:rPr>
+      </w:pPr>
+      <w:r>
+        <w:rPr>
+          <w:rFonts w:ascii="Garamond" w:hAnsi="Garamond"/>
+          <w:sz w:val="22"/>
+          <w:szCs w:val="22"/>
+        </w:rPr>
+      </w:r>
+    </w:p>
+    <w:p>
+      <w:pPr>
+        <w:pStyle w:val="Normal"/>
+        <w:spacing w:before="0" w:after="200"/>
+        <w:contextualSpacing/>
+        <w:rPr>
+          <w:rFonts w:ascii="Garamond" w:hAnsi="Garamond"/>
+          <w:b/>
           <w:b/>
           <w:sz w:val="22"/>
           <w:szCs w:val="22"/>
@@ -465,6 +528,8 @@
     </w:p>
     <w:p>
       <w:pPr>
+        <w:pStyle w:val="Normal"/>
+        <w:spacing w:before="0" w:after="200"/>
         <w:contextualSpacing/>
         <w:rPr>
           <w:rFonts w:ascii="Garamond" w:hAnsi="Garamond"/>
@@ -483,19 +548,31 @@
     </w:p>
     <w:p>
       <w:pPr>
-        <w:contextualSpacing/>
-        <w:rPr>
-          <w:rFonts w:ascii="Garamond" w:hAnsi="Garamond"/>
-          <w:sz w:val="22"/>
-          <w:szCs w:val="22"/>
-        </w:rPr>
-      </w:pPr>
-    </w:p>
-    <w:p>
-      <w:pPr>
-        <w:contextualSpacing/>
-        <w:rPr>
-          <w:rFonts w:ascii="Garamond" w:hAnsi="Garamond"/>
+        <w:pStyle w:val="Normal"/>
+        <w:spacing w:before="0" w:after="200"/>
+        <w:contextualSpacing/>
+        <w:rPr>
+          <w:rFonts w:ascii="Garamond" w:hAnsi="Garamond"/>
+          <w:sz w:val="22"/>
+          <w:szCs w:val="22"/>
+        </w:rPr>
+      </w:pPr>
+      <w:r>
+        <w:rPr>
+          <w:rFonts w:ascii="Garamond" w:hAnsi="Garamond"/>
+          <w:sz w:val="22"/>
+          <w:szCs w:val="22"/>
+        </w:rPr>
+      </w:r>
+    </w:p>
+    <w:p>
+      <w:pPr>
+        <w:pStyle w:val="Normal"/>
+        <w:spacing w:before="0" w:after="200"/>
+        <w:contextualSpacing/>
+        <w:rPr>
+          <w:rFonts w:ascii="Garamond" w:hAnsi="Garamond"/>
+          <w:b/>
           <w:b/>
           <w:sz w:val="22"/>
           <w:szCs w:val="22"/>
@@ -530,15 +607,7 @@
           <w:sz w:val="22"/>
           <w:szCs w:val="22"/>
         </w:rPr>
-        <w:t xml:space="preserve">Students will learn </w:t>
-      </w:r>
-      <w:r>
-        <w:rPr>
-          <w:rFonts w:ascii="Garamond" w:hAnsi="Garamond"/>
-          <w:sz w:val="22"/>
-          <w:szCs w:val="22"/>
-        </w:rPr>
-        <w:t>about the basic principles of brain computer interfaces</w:t>
+        <w:t>Students will learn about the basic principles of brain computer interfaces</w:t>
       </w:r>
     </w:p>
     <w:p>
@@ -560,15 +629,7 @@
           <w:sz w:val="22"/>
           <w:szCs w:val="22"/>
         </w:rPr>
-        <w:t xml:space="preserve">Students will learn </w:t>
-      </w:r>
-      <w:r>
-        <w:rPr>
-          <w:rFonts w:ascii="Garamond" w:hAnsi="Garamond"/>
-          <w:sz w:val="22"/>
-          <w:szCs w:val="22"/>
-        </w:rPr>
-        <w:t>about neuromodulation technologies</w:t>
+        <w:t>Students will learn about neuromodulation technologies</w:t>
       </w:r>
     </w:p>
     <w:p>
@@ -595,6 +656,8 @@
     </w:p>
     <w:p>
       <w:pPr>
+        <w:pStyle w:val="Normal"/>
+        <w:spacing w:before="0" w:after="200"/>
         <w:contextualSpacing/>
         <w:rPr>
           <w:rFonts w:ascii="Garamond" w:hAnsi="Garamond"/>
@@ -829,7 +892,6 @@
           <w:sz w:val="22"/>
           <w:szCs w:val="22"/>
         </w:rPr>
-        <w:lastRenderedPageBreak/>
         <w:t>Ethics of neuromodulation</w:t>
       </w:r>
     </w:p>
@@ -879,101 +941,96 @@
     </w:p>
     <w:p>
       <w:pPr>
-        <w:contextualSpacing/>
-        <w:rPr>
-          <w:rFonts w:ascii="Garamond" w:hAnsi="Garamond"/>
-          <w:b/>
-          <w:sz w:val="22"/>
-          <w:szCs w:val="22"/>
-        </w:rPr>
-      </w:pPr>
-    </w:p>
-    <w:p>
-      <w:pPr>
-        <w:contextualSpacing/>
-        <w:rPr>
-          <w:rFonts w:ascii="Garamond" w:hAnsi="Garamond"/>
-          <w:b/>
-          <w:sz w:val="22"/>
-          <w:szCs w:val="22"/>
-        </w:rPr>
-      </w:pPr>
-      <w:r>
-        <w:rPr>
-          <w:rFonts w:ascii="Garamond" w:hAnsi="Garamond"/>
-          <w:b/>
-          <w:sz w:val="22"/>
-          <w:szCs w:val="22"/>
-        </w:rPr>
-        <w:t>Course Expectations</w:t>
-      </w:r>
-      <w:r>
-        <w:rPr>
-          <w:rFonts w:ascii="Garamond" w:hAnsi="Garamond"/>
-          <w:b/>
-          <w:sz w:val="22"/>
-          <w:szCs w:val="22"/>
-        </w:rPr>
-        <w:t xml:space="preserve"> &amp; Grading</w:t>
-      </w:r>
-    </w:p>
-    <w:p>
-      <w:pPr>
-        <w:contextualSpacing/>
-        <w:rPr>
-          <w:rFonts w:ascii="Garamond" w:hAnsi="Garamond"/>
-          <w:sz w:val="22"/>
-          <w:szCs w:val="22"/>
-        </w:rPr>
-      </w:pPr>
-      <w:r>
-        <w:rPr>
-          <w:rFonts w:ascii="Garamond" w:hAnsi="Garamond"/>
-          <w:sz w:val="22"/>
-          <w:szCs w:val="22"/>
-        </w:rPr>
-        <w:t xml:space="preserve">This course is graded Pass/Fail (S/U). Attendance is mandatory. Please let the instructor know if you will miss a class. Your grade will be determined based on attendance and class participation. </w:t>
-      </w:r>
-      <w:r>
-        <w:rPr>
-          <w:rFonts w:ascii="Garamond" w:hAnsi="Garamond"/>
-          <w:sz w:val="22"/>
-          <w:szCs w:val="22"/>
-        </w:rPr>
-        <w:t xml:space="preserve">We will have many discussions, so there will be plenty of opportunities for participation. </w:t>
-      </w:r>
-      <w:r>
-        <w:rPr>
-          <w:rFonts w:ascii="Garamond" w:hAnsi="Garamond"/>
-          <w:sz w:val="22"/>
-          <w:szCs w:val="22"/>
-        </w:rPr>
-        <w:t xml:space="preserve">There will be </w:t>
-      </w:r>
-      <w:r>
-        <w:rPr>
-          <w:rFonts w:ascii="Garamond" w:hAnsi="Garamond"/>
-          <w:sz w:val="22"/>
-          <w:szCs w:val="22"/>
-        </w:rPr>
-        <w:t xml:space="preserve">assigned readings/videos each week. Come to class prepared to discuss that week’s topic. </w:t>
-      </w:r>
-    </w:p>
-    <w:p>
-      <w:pPr>
-        <w:contextualSpacing/>
-        <w:rPr>
-          <w:rFonts w:ascii="Garamond" w:hAnsi="Garamond"/>
-          <w:sz w:val="22"/>
-          <w:szCs w:val="22"/>
-        </w:rPr>
-      </w:pPr>
-    </w:p>
-    <w:p>
-      <w:pPr>
-        <w:contextualSpacing/>
-        <w:rPr>
-          <w:rFonts w:ascii="Garamond" w:hAnsi="Garamond"/>
+        <w:pStyle w:val="Normal"/>
+        <w:spacing w:before="0" w:after="200"/>
+        <w:contextualSpacing/>
+        <w:rPr>
+          <w:rFonts w:ascii="Garamond" w:hAnsi="Garamond"/>
+          <w:b/>
+          <w:b/>
+          <w:sz w:val="22"/>
+          <w:szCs w:val="22"/>
+        </w:rPr>
+      </w:pPr>
+      <w:r>
+        <w:rPr>
+          <w:rFonts w:ascii="Garamond" w:hAnsi="Garamond"/>
+          <w:b/>
+          <w:sz w:val="22"/>
+          <w:szCs w:val="22"/>
+        </w:rPr>
+      </w:r>
+    </w:p>
+    <w:p>
+      <w:pPr>
+        <w:pStyle w:val="Normal"/>
+        <w:spacing w:before="0" w:after="200"/>
+        <w:contextualSpacing/>
+        <w:rPr>
+          <w:rFonts w:ascii="Garamond" w:hAnsi="Garamond"/>
+          <w:b/>
+          <w:b/>
+          <w:sz w:val="22"/>
+          <w:szCs w:val="22"/>
+        </w:rPr>
+      </w:pPr>
+      <w:r>
+        <w:rPr>
+          <w:rFonts w:ascii="Garamond" w:hAnsi="Garamond"/>
+          <w:b/>
+          <w:sz w:val="22"/>
+          <w:szCs w:val="22"/>
+        </w:rPr>
+        <w:t>Course Expectations &amp; Grading</w:t>
+      </w:r>
+    </w:p>
+    <w:p>
+      <w:pPr>
+        <w:pStyle w:val="Normal"/>
+        <w:spacing w:before="0" w:after="200"/>
+        <w:contextualSpacing/>
+        <w:rPr>
+          <w:rFonts w:ascii="Garamond" w:hAnsi="Garamond"/>
+          <w:sz w:val="22"/>
+          <w:szCs w:val="22"/>
+        </w:rPr>
+      </w:pPr>
+      <w:r>
+        <w:rPr>
+          <w:rFonts w:ascii="Garamond" w:hAnsi="Garamond"/>
+          <w:sz w:val="22"/>
+          <w:szCs w:val="22"/>
+        </w:rPr>
+        <w:t xml:space="preserve">This course is graded Pass/Fail (S/U). Attendance is mandatory. Please let the instructor know if you will miss a class. Your grade will be determined based on attendance and class participation. We will have many discussions, so there will be plenty of opportunities for participation. There will be assigned readings/videos each week. Come to class prepared to discuss that week’s topic. </w:t>
+      </w:r>
+    </w:p>
+    <w:p>
+      <w:pPr>
+        <w:pStyle w:val="Normal"/>
+        <w:spacing w:before="0" w:after="200"/>
+        <w:contextualSpacing/>
+        <w:rPr>
+          <w:rFonts w:ascii="Garamond" w:hAnsi="Garamond"/>
+          <w:sz w:val="22"/>
+          <w:szCs w:val="22"/>
+        </w:rPr>
+      </w:pPr>
+      <w:r>
+        <w:rPr>
+          <w:rFonts w:ascii="Garamond" w:hAnsi="Garamond"/>
+          <w:sz w:val="22"/>
+          <w:szCs w:val="22"/>
+        </w:rPr>
+      </w:r>
+    </w:p>
+    <w:p>
+      <w:pPr>
+        <w:pStyle w:val="Normal"/>
+        <w:spacing w:before="0" w:after="200"/>
+        <w:contextualSpacing/>
+        <w:rPr>
+          <w:rFonts w:ascii="Garamond" w:hAnsi="Garamond"/>
+          <w:b/>
           <w:b/>
           <w:sz w:val="22"/>
           <w:szCs w:val="22"/>
@@ -991,6 +1048,8 @@
     </w:p>
     <w:p>
       <w:pPr>
+        <w:pStyle w:val="Normal"/>
+        <w:spacing w:before="0" w:after="200"/>
         <w:contextualSpacing/>
         <w:rPr>
           <w:rFonts w:ascii="Garamond" w:hAnsi="Garamond"/>
@@ -1060,6 +1119,8 @@
     </w:p>
     <w:p>
       <w:pPr>
+        <w:pStyle w:val="Normal"/>
+        <w:spacing w:before="0" w:after="200"/>
         <w:contextualSpacing/>
         <w:rPr>
           <w:rFonts w:ascii="Garamond" w:hAnsi="Garamond"/>
@@ -1078,6 +1139,8 @@
     </w:p>
     <w:p>
       <w:pPr>
+        <w:pStyle w:val="Normal"/>
+        <w:spacing w:before="0" w:after="200"/>
         <w:contextualSpacing/>
         <w:rPr>
           <w:rFonts w:ascii="Garamond" w:hAnsi="Garamond"/>
@@ -1113,6 +1176,8 @@
     </w:p>
     <w:p>
       <w:pPr>
+        <w:pStyle w:val="Normal"/>
+        <w:spacing w:before="0" w:after="200"/>
         <w:contextualSpacing/>
         <w:rPr>
           <w:rFonts w:ascii="Garamond" w:hAnsi="Garamond"/>
@@ -1148,6 +1213,8 @@
     </w:p>
     <w:p>
       <w:pPr>
+        <w:pStyle w:val="Normal"/>
+        <w:spacing w:before="0" w:after="200"/>
         <w:contextualSpacing/>
         <w:rPr>
           <w:rFonts w:ascii="Garamond" w:hAnsi="Garamond"/>
@@ -1183,6 +1250,8 @@
     </w:p>
     <w:p>
       <w:pPr>
+        <w:pStyle w:val="Normal"/>
+        <w:spacing w:before="0" w:after="200"/>
         <w:contextualSpacing/>
         <w:rPr>
           <w:rFonts w:ascii="Garamond" w:hAnsi="Garamond"/>
@@ -1218,6 +1287,8 @@
     </w:p>
     <w:p>
       <w:pPr>
+        <w:pStyle w:val="Normal"/>
+        <w:spacing w:before="0" w:after="200"/>
         <w:contextualSpacing/>
         <w:rPr>
           <w:rFonts w:ascii="Garamond" w:hAnsi="Garamond"/>
@@ -1253,6 +1324,8 @@
     </w:p>
     <w:p>
       <w:pPr>
+        <w:pStyle w:val="Normal"/>
+        <w:spacing w:before="0" w:after="200"/>
         <w:contextualSpacing/>
         <w:rPr>
           <w:rFonts w:ascii="Garamond" w:hAnsi="Garamond"/>
@@ -1288,19 +1361,31 @@
     </w:p>
     <w:p>
       <w:pPr>
-        <w:contextualSpacing/>
-        <w:rPr>
-          <w:rFonts w:ascii="Garamond" w:hAnsi="Garamond"/>
-          <w:sz w:val="22"/>
-          <w:szCs w:val="22"/>
-        </w:rPr>
-      </w:pPr>
-    </w:p>
-    <w:p>
-      <w:pPr>
-        <w:contextualSpacing/>
-        <w:rPr>
-          <w:rFonts w:ascii="Garamond" w:hAnsi="Garamond"/>
+        <w:pStyle w:val="Normal"/>
+        <w:spacing w:before="0" w:after="200"/>
+        <w:contextualSpacing/>
+        <w:rPr>
+          <w:rFonts w:ascii="Garamond" w:hAnsi="Garamond"/>
+          <w:sz w:val="22"/>
+          <w:szCs w:val="22"/>
+        </w:rPr>
+      </w:pPr>
+      <w:r>
+        <w:rPr>
+          <w:rFonts w:ascii="Garamond" w:hAnsi="Garamond"/>
+          <w:sz w:val="22"/>
+          <w:szCs w:val="22"/>
+        </w:rPr>
+      </w:r>
+    </w:p>
+    <w:p>
+      <w:pPr>
+        <w:pStyle w:val="Normal"/>
+        <w:spacing w:before="0" w:after="200"/>
+        <w:contextualSpacing/>
+        <w:rPr>
+          <w:rFonts w:ascii="Garamond" w:hAnsi="Garamond"/>
+          <w:b/>
           <w:b/>
           <w:sz w:val="22"/>
           <w:szCs w:val="22"/>
@@ -1318,28 +1403,22 @@
     </w:p>
     <w:p>
       <w:pPr>
-        <w:contextualSpacing/>
-        <w:rPr>
-          <w:rFonts w:ascii="Garamond" w:hAnsi="Garamond"/>
-          <w:sz w:val="22"/>
-          <w:szCs w:val="22"/>
-        </w:rPr>
-      </w:pPr>
-      <w:r>
-        <w:rPr>
-          <w:rFonts w:ascii="Garamond" w:hAnsi="Garamond"/>
-          <w:sz w:val="22"/>
-          <w:szCs w:val="22"/>
-        </w:rPr>
-        <w:t xml:space="preserve">These </w:t>
-      </w:r>
-      <w:r>
-        <w:rPr>
-          <w:rFonts w:ascii="Garamond" w:hAnsi="Garamond"/>
-          <w:sz w:val="22"/>
-          <w:szCs w:val="22"/>
-        </w:rPr>
-        <w:t>will be</w:t>
+        <w:pStyle w:val="Normal"/>
+        <w:spacing w:before="0" w:after="200"/>
+        <w:contextualSpacing/>
+        <w:rPr>
+          <w:rFonts w:ascii="Garamond" w:hAnsi="Garamond"/>
+          <w:sz w:val="22"/>
+          <w:szCs w:val="22"/>
+        </w:rPr>
+      </w:pPr>
+      <w:r>
+        <w:rPr>
+          <w:rFonts w:ascii="Garamond" w:hAnsi="Garamond"/>
+          <w:sz w:val="22"/>
+          <w:szCs w:val="22"/>
+        </w:rPr>
+        <w:t>These will be</w:t>
       </w:r>
       <w:bookmarkStart w:id="0" w:name="_GoBack"/>
       <w:bookmarkEnd w:id="0"/>
@@ -1354,458 +1433,411 @@
     </w:p>
     <w:p>
       <w:pPr>
-        <w:contextualSpacing/>
-        <w:rPr>
-          <w:rFonts w:ascii="Garamond" w:hAnsi="Garamond"/>
-          <w:sz w:val="22"/>
-          <w:szCs w:val="22"/>
-        </w:rPr>
-      </w:pPr>
+        <w:pStyle w:val="Normal"/>
+        <w:spacing w:before="0" w:after="200"/>
+        <w:contextualSpacing/>
+        <w:rPr>
+          <w:rFonts w:ascii="Garamond" w:hAnsi="Garamond"/>
+          <w:sz w:val="22"/>
+          <w:szCs w:val="22"/>
+        </w:rPr>
+      </w:pPr>
+      <w:r>
+        <w:rPr/>
+      </w:r>
     </w:p>
     <w:sectPr>
+      <w:type w:val="nextPage"/>
       <w:pgSz w:w="12240" w:h="15840"/>
-      <w:pgMar w:top="1440" w:right="1800" w:bottom="1440" w:left="1800" w:header="720" w:footer="720" w:gutter="0"/>
-      <w:cols w:space="720"/>
+      <w:pgMar w:left="1800" w:right="1800" w:gutter="0" w:header="0" w:top="1440" w:footer="0" w:bottom="1440"/>
+      <w:pgNumType w:fmt="decimal"/>
+      <w:formProt w:val="false"/>
+      <w:textDirection w:val="lrTb"/>
+      <w:docGrid w:type="default" w:linePitch="100" w:charSpace="0"/>
     </w:sectPr>
   </w:body>
 </w:document>
 </file>
 
 <file path=word/numbering.xml><?xml version="1.0" encoding="utf-8"?>
-<w:numbering xmlns:wpc="http://schemas.microsoft.com/office/word/2010/wordprocessingCanvas" xmlns:mo="http://schemas.microsoft.com/office/mac/office/2008/main" xmlns:mc="http://schemas.openxmlformats.org/markup-compatibility/2006" xmlns:mv="urn:schemas-microsoft-com:mac:vml" xmlns:o="urn:schemas-microsoft-com:office:office" xmlns:r="http://schemas.openxmlformats.org/officeDocument/2006/relationships" xmlns:m="http://schemas.openxmlformats.org/officeDocument/2006/math" xmlns:v="urn:schemas-microsoft-com:vml" xmlns:wp14="http://schemas.microsoft.com/office/word/2010/wordprocessingDrawing" xmlns:wp="http://schemas.openxmlformats.org/drawingml/2006/wordprocessingDrawing" xmlns:w10="urn:schemas-microsoft-com:office:word" xmlns:w="http://schemas.openxmlformats.org/wordprocessingml/2006/main" xmlns:w14="http://schemas.microsoft.com/office/word/2010/wordml" xmlns:wpg="http://schemas.microsoft.com/office/word/2010/wordprocessingGroup" xmlns:wpi="http://schemas.microsoft.com/office/word/2010/wordprocessingInk" xmlns:wne="http://schemas.microsoft.com/office/word/2006/wordml" xmlns:wps="http://schemas.microsoft.com/office/word/2010/wordprocessingShape" mc:Ignorable="w14 wp14">
-  <w:abstractNum w:abstractNumId="0">
-    <w:nsid w:val="2AFD5D8E"/>
-    <w:multiLevelType w:val="hybridMultilevel"/>
-    <w:tmpl w:val="ED7AE752"/>
-    <w:lvl w:ilvl="0" w:tplc="149E57EA">
+<w:numbering xmlns:w="http://schemas.openxmlformats.org/wordprocessingml/2006/main" xmlns:o="urn:schemas-microsoft-com:office:office" xmlns:r="http://schemas.openxmlformats.org/officeDocument/2006/relationships" xmlns:v="urn:schemas-microsoft-com:vml" xmlns:mc="http://schemas.openxmlformats.org/markup-compatibility/2006" xmlns:w14="http://schemas.microsoft.com/office/word/2010/wordml" mc:Ignorable="w14">
+  <w:abstractNum w:abstractNumId="1">
+    <w:lvl w:ilvl="0">
       <w:start w:val="1"/>
       <w:numFmt w:val="decimal"/>
       <w:lvlText w:val="(%1)"/>
       <w:lvlJc w:val="left"/>
       <w:pPr>
+        <w:tabs>
+          <w:tab w:val="num" w:pos="0"/>
+        </w:tabs>
         <w:ind w:left="720" w:hanging="360"/>
       </w:pPr>
-      <w:rPr>
-        <w:rFonts w:hint="default"/>
-      </w:rPr>
-    </w:lvl>
-    <w:lvl w:ilvl="1" w:tplc="BCB63318">
+      <w:rPr/>
+    </w:lvl>
+    <w:lvl w:ilvl="1">
       <w:start w:val="1"/>
       <w:numFmt w:val="lowerLetter"/>
       <w:lvlText w:val="(%2)"/>
       <w:lvlJc w:val="left"/>
       <w:pPr>
+        <w:tabs>
+          <w:tab w:val="num" w:pos="0"/>
+        </w:tabs>
         <w:ind w:left="1440" w:hanging="360"/>
       </w:pPr>
-      <w:rPr>
-        <w:rFonts w:hint="default"/>
-      </w:rPr>
-    </w:lvl>
-    <w:lvl w:ilvl="2" w:tplc="0409001B" w:tentative="1">
+      <w:rPr/>
+    </w:lvl>
+    <w:lvl w:ilvl="2">
       <w:start w:val="1"/>
       <w:numFmt w:val="lowerRoman"/>
       <w:lvlText w:val="%3."/>
       <w:lvlJc w:val="right"/>
       <w:pPr>
+        <w:tabs>
+          <w:tab w:val="num" w:pos="0"/>
+        </w:tabs>
         <w:ind w:left="2160" w:hanging="180"/>
       </w:pPr>
-    </w:lvl>
-    <w:lvl w:ilvl="3" w:tplc="0409000F" w:tentative="1">
+      <w:rPr/>
+    </w:lvl>
+    <w:lvl w:ilvl="3">
       <w:start w:val="1"/>
       <w:numFmt w:val="decimal"/>
       <w:lvlText w:val="%4."/>
       <w:lvlJc w:val="left"/>
       <w:pPr>
+        <w:tabs>
+          <w:tab w:val="num" w:pos="0"/>
+        </w:tabs>
         <w:ind w:left="2880" w:hanging="360"/>
       </w:pPr>
-    </w:lvl>
-    <w:lvl w:ilvl="4" w:tplc="04090019" w:tentative="1">
+      <w:rPr/>
+    </w:lvl>
+    <w:lvl w:ilvl="4">
       <w:start w:val="1"/>
       <w:numFmt w:val="lowerLetter"/>
       <w:lvlText w:val="%5."/>
       <w:lvlJc w:val="left"/>
       <w:pPr>
+        <w:tabs>
+          <w:tab w:val="num" w:pos="0"/>
+        </w:tabs>
         <w:ind w:left="3600" w:hanging="360"/>
       </w:pPr>
-    </w:lvl>
-    <w:lvl w:ilvl="5" w:tplc="0409001B" w:tentative="1">
+      <w:rPr/>
+    </w:lvl>
+    <w:lvl w:ilvl="5">
       <w:start w:val="1"/>
       <w:numFmt w:val="lowerRoman"/>
       <w:lvlText w:val="%6."/>
       <w:lvlJc w:val="right"/>
       <w:pPr>
+        <w:tabs>
+          <w:tab w:val="num" w:pos="0"/>
+        </w:tabs>
         <w:ind w:left="4320" w:hanging="180"/>
       </w:pPr>
-    </w:lvl>
-    <w:lvl w:ilvl="6" w:tplc="0409000F" w:tentative="1">
+      <w:rPr/>
+    </w:lvl>
+    <w:lvl w:ilvl="6">
       <w:start w:val="1"/>
       <w:numFmt w:val="decimal"/>
       <w:lvlText w:val="%7."/>
       <w:lvlJc w:val="left"/>
       <w:pPr>
+        <w:tabs>
+          <w:tab w:val="num" w:pos="0"/>
+        </w:tabs>
         <w:ind w:left="5040" w:hanging="360"/>
       </w:pPr>
-    </w:lvl>
-    <w:lvl w:ilvl="7" w:tplc="04090019" w:tentative="1">
+      <w:rPr/>
+    </w:lvl>
+    <w:lvl w:ilvl="7">
       <w:start w:val="1"/>
       <w:numFmt w:val="lowerLetter"/>
       <w:lvlText w:val="%8."/>
       <w:lvlJc w:val="left"/>
       <w:pPr>
+        <w:tabs>
+          <w:tab w:val="num" w:pos="0"/>
+        </w:tabs>
         <w:ind w:left="5760" w:hanging="360"/>
       </w:pPr>
-    </w:lvl>
-    <w:lvl w:ilvl="8" w:tplc="0409001B" w:tentative="1">
+      <w:rPr/>
+    </w:lvl>
+    <w:lvl w:ilvl="8">
       <w:start w:val="1"/>
       <w:numFmt w:val="lowerRoman"/>
       <w:lvlText w:val="%9."/>
       <w:lvlJc w:val="right"/>
       <w:pPr>
+        <w:tabs>
+          <w:tab w:val="num" w:pos="0"/>
+        </w:tabs>
         <w:ind w:left="6480" w:hanging="180"/>
       </w:pPr>
+      <w:rPr/>
     </w:lvl>
   </w:abstractNum>
-  <w:abstractNum w:abstractNumId="1">
-    <w:nsid w:val="2CCE202D"/>
-    <w:multiLevelType w:val="hybridMultilevel"/>
-    <w:tmpl w:val="13CA887C"/>
-    <w:lvl w:ilvl="0" w:tplc="04090001">
+  <w:abstractNum w:abstractNumId="2">
+    <w:lvl w:ilvl="0">
       <w:start w:val="1"/>
       <w:numFmt w:val="bullet"/>
       <w:lvlText w:val=""/>
       <w:lvlJc w:val="left"/>
       <w:pPr>
+        <w:tabs>
+          <w:tab w:val="num" w:pos="0"/>
+        </w:tabs>
         <w:ind w:left="720" w:hanging="360"/>
       </w:pPr>
       <w:rPr>
-        <w:rFonts w:ascii="Symbol" w:hAnsi="Symbol" w:hint="default"/>
+        <w:rFonts w:ascii="Symbol" w:hAnsi="Symbol" w:cs="Symbol" w:hint="default"/>
       </w:rPr>
     </w:lvl>
-    <w:lvl w:ilvl="1" w:tplc="04090003">
+    <w:lvl w:ilvl="1">
       <w:start w:val="1"/>
       <w:numFmt w:val="bullet"/>
       <w:lvlText w:val="o"/>
       <w:lvlJc w:val="left"/>
       <w:pPr>
+        <w:tabs>
+          <w:tab w:val="num" w:pos="0"/>
+        </w:tabs>
         <w:ind w:left="1440" w:hanging="360"/>
       </w:pPr>
       <w:rPr>
-        <w:rFonts w:ascii="Courier New" w:hAnsi="Courier New" w:hint="default"/>
+        <w:rFonts w:ascii="Courier New" w:hAnsi="Courier New" w:cs="Courier New" w:hint="default"/>
       </w:rPr>
     </w:lvl>
-    <w:lvl w:ilvl="2" w:tplc="04090005" w:tentative="1">
+    <w:lvl w:ilvl="2">
       <w:start w:val="1"/>
       <w:numFmt w:val="bullet"/>
       <w:lvlText w:val=""/>
       <w:lvlJc w:val="left"/>
       <w:pPr>
+        <w:tabs>
+          <w:tab w:val="num" w:pos="0"/>
+        </w:tabs>
         <w:ind w:left="2160" w:hanging="360"/>
       </w:pPr>
       <w:rPr>
-        <w:rFonts w:ascii="Wingdings" w:hAnsi="Wingdings" w:hint="default"/>
+        <w:rFonts w:ascii="Wingdings" w:hAnsi="Wingdings" w:cs="Wingdings" w:hint="default"/>
       </w:rPr>
     </w:lvl>
-    <w:lvl w:ilvl="3" w:tplc="04090001" w:tentative="1">
+    <w:lvl w:ilvl="3">
       <w:start w:val="1"/>
       <w:numFmt w:val="bullet"/>
       <w:lvlText w:val=""/>
       <w:lvlJc w:val="left"/>
       <w:pPr>
+        <w:tabs>
+          <w:tab w:val="num" w:pos="0"/>
+        </w:tabs>
         <w:ind w:left="2880" w:hanging="360"/>
       </w:pPr>
       <w:rPr>
-        <w:rFonts w:ascii="Symbol" w:hAnsi="Symbol" w:hint="default"/>
+        <w:rFonts w:ascii="Symbol" w:hAnsi="Symbol" w:cs="Symbol" w:hint="default"/>
       </w:rPr>
     </w:lvl>
-    <w:lvl w:ilvl="4" w:tplc="04090003" w:tentative="1">
+    <w:lvl w:ilvl="4">
       <w:start w:val="1"/>
       <w:numFmt w:val="bullet"/>
       <w:lvlText w:val="o"/>
       <w:lvlJc w:val="left"/>
       <w:pPr>
+        <w:tabs>
+          <w:tab w:val="num" w:pos="0"/>
+        </w:tabs>
         <w:ind w:left="3600" w:hanging="360"/>
       </w:pPr>
       <w:rPr>
-        <w:rFonts w:ascii="Courier New" w:hAnsi="Courier New" w:hint="default"/>
+        <w:rFonts w:ascii="Courier New" w:hAnsi="Courier New" w:cs="Courier New" w:hint="default"/>
       </w:rPr>
     </w:lvl>
-    <w:lvl w:ilvl="5" w:tplc="04090005" w:tentative="1">
+    <w:lvl w:ilvl="5">
       <w:start w:val="1"/>
       <w:numFmt w:val="bullet"/>
       <w:lvlText w:val=""/>
       <w:lvlJc w:val="left"/>
       <w:pPr>
+        <w:tabs>
+          <w:tab w:val="num" w:pos="0"/>
+        </w:tabs>
         <w:ind w:left="4320" w:hanging="360"/>
       </w:pPr>
       <w:rPr>
-        <w:rFonts w:ascii="Wingdings" w:hAnsi="Wingdings" w:hint="default"/>
+        <w:rFonts w:ascii="Wingdings" w:hAnsi="Wingdings" w:cs="Wingdings" w:hint="default"/>
       </w:rPr>
     </w:lvl>
-    <w:lvl w:ilvl="6" w:tplc="04090001" w:tentative="1">
+    <w:lvl w:ilvl="6">
       <w:start w:val="1"/>
       <w:numFmt w:val="bullet"/>
       <w:lvlText w:val=""/>
       <w:lvlJc w:val="left"/>
       <w:pPr>
+        <w:tabs>
+          <w:tab w:val="num" w:pos="0"/>
+        </w:tabs>
         <w:ind w:left="5040" w:hanging="360"/>
       </w:pPr>
       <w:rPr>
-        <w:rFonts w:ascii="Symbol" w:hAnsi="Symbol" w:hint="default"/>
+        <w:rFonts w:ascii="Symbol" w:hAnsi="Symbol" w:cs="Symbol" w:hint="default"/>
       </w:rPr>
     </w:lvl>
-    <w:lvl w:ilvl="7" w:tplc="04090003" w:tentative="1">
+    <w:lvl w:ilvl="7">
       <w:start w:val="1"/>
       <w:numFmt w:val="bullet"/>
       <w:lvlText w:val="o"/>
       <w:lvlJc w:val="left"/>
       <w:pPr>
+        <w:tabs>
+          <w:tab w:val="num" w:pos="0"/>
+        </w:tabs>
         <w:ind w:left="5760" w:hanging="360"/>
       </w:pPr>
       <w:rPr>
-        <w:rFonts w:ascii="Courier New" w:hAnsi="Courier New" w:hint="default"/>
+        <w:rFonts w:ascii="Courier New" w:hAnsi="Courier New" w:cs="Courier New" w:hint="default"/>
       </w:rPr>
     </w:lvl>
-    <w:lvl w:ilvl="8" w:tplc="04090005" w:tentative="1">
+    <w:lvl w:ilvl="8">
       <w:start w:val="1"/>
       <w:numFmt w:val="bullet"/>
       <w:lvlText w:val=""/>
       <w:lvlJc w:val="left"/>
       <w:pPr>
+        <w:tabs>
+          <w:tab w:val="num" w:pos="0"/>
+        </w:tabs>
         <w:ind w:left="6480" w:hanging="360"/>
       </w:pPr>
       <w:rPr>
-        <w:rFonts w:ascii="Wingdings" w:hAnsi="Wingdings" w:hint="default"/>
-      </w:rPr>
-    </w:lvl>
-  </w:abstractNum>
-  <w:abstractNum w:abstractNumId="2">
-    <w:nsid w:val="571468C4"/>
-    <w:multiLevelType w:val="hybridMultilevel"/>
-    <w:tmpl w:val="03C85272"/>
-    <w:lvl w:ilvl="0" w:tplc="04090001">
-      <w:start w:val="1"/>
-      <w:numFmt w:val="bullet"/>
-      <w:lvlText w:val=""/>
-      <w:lvlJc w:val="left"/>
-      <w:pPr>
-        <w:ind w:left="720" w:hanging="360"/>
-      </w:pPr>
-      <w:rPr>
-        <w:rFonts w:ascii="Symbol" w:hAnsi="Symbol" w:hint="default"/>
-      </w:rPr>
-    </w:lvl>
-    <w:lvl w:ilvl="1" w:tplc="04090003" w:tentative="1">
-      <w:start w:val="1"/>
-      <w:numFmt w:val="bullet"/>
-      <w:lvlText w:val="o"/>
-      <w:lvlJc w:val="left"/>
-      <w:pPr>
-        <w:ind w:left="1440" w:hanging="360"/>
-      </w:pPr>
-      <w:rPr>
-        <w:rFonts w:ascii="Courier New" w:hAnsi="Courier New" w:hint="default"/>
-      </w:rPr>
-    </w:lvl>
-    <w:lvl w:ilvl="2" w:tplc="04090005" w:tentative="1">
-      <w:start w:val="1"/>
-      <w:numFmt w:val="bullet"/>
-      <w:lvlText w:val=""/>
-      <w:lvlJc w:val="left"/>
-      <w:pPr>
-        <w:ind w:left="2160" w:hanging="360"/>
-      </w:pPr>
-      <w:rPr>
-        <w:rFonts w:ascii="Wingdings" w:hAnsi="Wingdings" w:hint="default"/>
-      </w:rPr>
-    </w:lvl>
-    <w:lvl w:ilvl="3" w:tplc="04090001" w:tentative="1">
-      <w:start w:val="1"/>
-      <w:numFmt w:val="bullet"/>
-      <w:lvlText w:val=""/>
-      <w:lvlJc w:val="left"/>
-      <w:pPr>
-        <w:ind w:left="2880" w:hanging="360"/>
-      </w:pPr>
-      <w:rPr>
-        <w:rFonts w:ascii="Symbol" w:hAnsi="Symbol" w:hint="default"/>
-      </w:rPr>
-    </w:lvl>
-    <w:lvl w:ilvl="4" w:tplc="04090003" w:tentative="1">
-      <w:start w:val="1"/>
-      <w:numFmt w:val="bullet"/>
-      <w:lvlText w:val="o"/>
-      <w:lvlJc w:val="left"/>
-      <w:pPr>
-        <w:ind w:left="3600" w:hanging="360"/>
-      </w:pPr>
-      <w:rPr>
-        <w:rFonts w:ascii="Courier New" w:hAnsi="Courier New" w:hint="default"/>
-      </w:rPr>
-    </w:lvl>
-    <w:lvl w:ilvl="5" w:tplc="04090005" w:tentative="1">
-      <w:start w:val="1"/>
-      <w:numFmt w:val="bullet"/>
-      <w:lvlText w:val=""/>
-      <w:lvlJc w:val="left"/>
-      <w:pPr>
-        <w:ind w:left="4320" w:hanging="360"/>
-      </w:pPr>
-      <w:rPr>
-        <w:rFonts w:ascii="Wingdings" w:hAnsi="Wingdings" w:hint="default"/>
-      </w:rPr>
-    </w:lvl>
-    <w:lvl w:ilvl="6" w:tplc="04090001" w:tentative="1">
-      <w:start w:val="1"/>
-      <w:numFmt w:val="bullet"/>
-      <w:lvlText w:val=""/>
-      <w:lvlJc w:val="left"/>
-      <w:pPr>
-        <w:ind w:left="5040" w:hanging="360"/>
-      </w:pPr>
-      <w:rPr>
-        <w:rFonts w:ascii="Symbol" w:hAnsi="Symbol" w:hint="default"/>
-      </w:rPr>
-    </w:lvl>
-    <w:lvl w:ilvl="7" w:tplc="04090003" w:tentative="1">
-      <w:start w:val="1"/>
-      <w:numFmt w:val="bullet"/>
-      <w:lvlText w:val="o"/>
-      <w:lvlJc w:val="left"/>
-      <w:pPr>
-        <w:ind w:left="5760" w:hanging="360"/>
-      </w:pPr>
-      <w:rPr>
-        <w:rFonts w:ascii="Courier New" w:hAnsi="Courier New" w:hint="default"/>
-      </w:rPr>
-    </w:lvl>
-    <w:lvl w:ilvl="8" w:tplc="04090005" w:tentative="1">
-      <w:start w:val="1"/>
-      <w:numFmt w:val="bullet"/>
-      <w:lvlText w:val=""/>
-      <w:lvlJc w:val="left"/>
-      <w:pPr>
-        <w:ind w:left="6480" w:hanging="360"/>
-      </w:pPr>
-      <w:rPr>
-        <w:rFonts w:ascii="Wingdings" w:hAnsi="Wingdings" w:hint="default"/>
+        <w:rFonts w:ascii="Wingdings" w:hAnsi="Wingdings" w:cs="Wingdings" w:hint="default"/>
       </w:rPr>
     </w:lvl>
   </w:abstractNum>
   <w:abstractNum w:abstractNumId="3">
-    <w:nsid w:val="7FA64AA2"/>
-    <w:multiLevelType w:val="hybridMultilevel"/>
-    <w:tmpl w:val="DC960040"/>
-    <w:lvl w:ilvl="0" w:tplc="04090001">
-      <w:start w:val="1"/>
-      <w:numFmt w:val="bullet"/>
-      <w:lvlText w:val=""/>
+    <w:lvl w:ilvl="0">
+      <w:start w:val="1"/>
+      <w:numFmt w:val="none"/>
+      <w:suff w:val="nothing"/>
+      <w:lvlText w:val=""/>
       <w:lvlJc w:val="left"/>
       <w:pPr>
-        <w:ind w:left="720" w:hanging="360"/>
-      </w:pPr>
-      <w:rPr>
-        <w:rFonts w:ascii="Symbol" w:hAnsi="Symbol" w:hint="default"/>
-      </w:rPr>
-    </w:lvl>
-    <w:lvl w:ilvl="1" w:tplc="04090003" w:tentative="1">
-      <w:start w:val="1"/>
-      <w:numFmt w:val="bullet"/>
-      <w:lvlText w:val="o"/>
+        <w:tabs>
+          <w:tab w:val="num" w:pos="0"/>
+        </w:tabs>
+        <w:ind w:left="0" w:hanging="0"/>
+      </w:pPr>
+    </w:lvl>
+    <w:lvl w:ilvl="1">
+      <w:start w:val="1"/>
+      <w:numFmt w:val="none"/>
+      <w:suff w:val="nothing"/>
+      <w:lvlText w:val=""/>
       <w:lvlJc w:val="left"/>
       <w:pPr>
-        <w:ind w:left="1440" w:hanging="360"/>
-      </w:pPr>
-      <w:rPr>
-        <w:rFonts w:ascii="Courier New" w:hAnsi="Courier New" w:hint="default"/>
-      </w:rPr>
-    </w:lvl>
-    <w:lvl w:ilvl="2" w:tplc="04090005" w:tentative="1">
-      <w:start w:val="1"/>
-      <w:numFmt w:val="bullet"/>
-      <w:lvlText w:val=""/>
+        <w:tabs>
+          <w:tab w:val="num" w:pos="0"/>
+        </w:tabs>
+        <w:ind w:left="0" w:hanging="0"/>
+      </w:pPr>
+    </w:lvl>
+    <w:lvl w:ilvl="2">
+      <w:start w:val="1"/>
+      <w:numFmt w:val="none"/>
+      <w:suff w:val="nothing"/>
+      <w:lvlText w:val=""/>
       <w:lvlJc w:val="left"/>
       <w:pPr>
-        <w:ind w:left="2160" w:hanging="360"/>
-      </w:pPr>
-      <w:rPr>
-        <w:rFonts w:ascii="Wingdings" w:hAnsi="Wingdings" w:hint="default"/>
-      </w:rPr>
-    </w:lvl>
-    <w:lvl w:ilvl="3" w:tplc="04090001" w:tentative="1">
-      <w:start w:val="1"/>
-      <w:numFmt w:val="bullet"/>
-      <w:lvlText w:val=""/>
+        <w:tabs>
+          <w:tab w:val="num" w:pos="0"/>
+        </w:tabs>
+        <w:ind w:left="0" w:hanging="0"/>
+      </w:pPr>
+    </w:lvl>
+    <w:lvl w:ilvl="3">
+      <w:start w:val="1"/>
+      <w:numFmt w:val="none"/>
+      <w:suff w:val="nothing"/>
+      <w:lvlText w:val=""/>
       <w:lvlJc w:val="left"/>
       <w:pPr>
-        <w:ind w:left="2880" w:hanging="360"/>
-      </w:pPr>
-      <w:rPr>
-        <w:rFonts w:ascii="Symbol" w:hAnsi="Symbol" w:hint="default"/>
-      </w:rPr>
-    </w:lvl>
-    <w:lvl w:ilvl="4" w:tplc="04090003" w:tentative="1">
-      <w:start w:val="1"/>
-      <w:numFmt w:val="bullet"/>
-      <w:lvlText w:val="o"/>
+        <w:tabs>
+          <w:tab w:val="num" w:pos="0"/>
+        </w:tabs>
+        <w:ind w:left="0" w:hanging="0"/>
+      </w:pPr>
+    </w:lvl>
+    <w:lvl w:ilvl="4">
+      <w:start w:val="1"/>
+      <w:numFmt w:val="none"/>
+      <w:suff w:val="nothing"/>
+      <w:lvlText w:val=""/>
       <w:lvlJc w:val="left"/>
       <w:pPr>
-        <w:ind w:left="3600" w:hanging="360"/>
-      </w:pPr>
-      <w:rPr>
-        <w:rFonts w:ascii="Courier New" w:hAnsi="Courier New" w:hint="default"/>
-      </w:rPr>
-    </w:lvl>
-    <w:lvl w:ilvl="5" w:tplc="04090005" w:tentative="1">
-      <w:start w:val="1"/>
-      <w:numFmt w:val="bullet"/>
-      <w:lvlText w:val=""/>
+        <w:tabs>
+          <w:tab w:val="num" w:pos="0"/>
+        </w:tabs>
+        <w:ind w:left="0" w:hanging="0"/>
+      </w:pPr>
+    </w:lvl>
+    <w:lvl w:ilvl="5">
+      <w:start w:val="1"/>
+      <w:numFmt w:val="none"/>
+      <w:suff w:val="nothing"/>
+      <w:lvlText w:val=""/>
       <w:lvlJc w:val="left"/>
       <w:pPr>
-        <w:ind w:left="4320" w:hanging="360"/>
-      </w:pPr>
-      <w:rPr>
-        <w:rFonts w:ascii="Wingdings" w:hAnsi="Wingdings" w:hint="default"/>
-      </w:rPr>
-    </w:lvl>
-    <w:lvl w:ilvl="6" w:tplc="04090001" w:tentative="1">
-      <w:start w:val="1"/>
-      <w:numFmt w:val="bullet"/>
-      <w:lvlText w:val=""/>
+        <w:tabs>
+          <w:tab w:val="num" w:pos="0"/>
+        </w:tabs>
+        <w:ind w:left="0" w:hanging="0"/>
+      </w:pPr>
+    </w:lvl>
+    <w:lvl w:ilvl="6">
+      <w:start w:val="1"/>
+      <w:numFmt w:val="none"/>
+      <w:suff w:val="nothing"/>
+      <w:lvlText w:val=""/>
       <w:lvlJc w:val="left"/>
       <w:pPr>
-        <w:ind w:left="5040" w:hanging="360"/>
-      </w:pPr>
-      <w:rPr>
-        <w:rFonts w:ascii="Symbol" w:hAnsi="Symbol" w:hint="default"/>
-      </w:rPr>
-    </w:lvl>
-    <w:lvl w:ilvl="7" w:tplc="04090003" w:tentative="1">
-      <w:start w:val="1"/>
-      <w:numFmt w:val="bullet"/>
-      <w:lvlText w:val="o"/>
+        <w:tabs>
+          <w:tab w:val="num" w:pos="0"/>
+        </w:tabs>
+        <w:ind w:left="0" w:hanging="0"/>
+      </w:pPr>
+    </w:lvl>
+    <w:lvl w:ilvl="7">
+      <w:start w:val="1"/>
+      <w:numFmt w:val="none"/>
+      <w:suff w:val="nothing"/>
+      <w:lvlText w:val=""/>
       <w:lvlJc w:val="left"/>
       <w:pPr>
-        <w:ind w:left="5760" w:hanging="360"/>
-      </w:pPr>
-      <w:rPr>
-        <w:rFonts w:ascii="Courier New" w:hAnsi="Courier New" w:hint="default"/>
-      </w:rPr>
-    </w:lvl>
-    <w:lvl w:ilvl="8" w:tplc="04090005" w:tentative="1">
-      <w:start w:val="1"/>
-      <w:numFmt w:val="bullet"/>
-      <w:lvlText w:val=""/>
+        <w:tabs>
+          <w:tab w:val="num" w:pos="0"/>
+        </w:tabs>
+        <w:ind w:left="0" w:hanging="0"/>
+      </w:pPr>
+    </w:lvl>
+    <w:lvl w:ilvl="8">
+      <w:start w:val="1"/>
+      <w:numFmt w:val="none"/>
+      <w:suff w:val="nothing"/>
+      <w:lvlText w:val=""/>
       <w:lvlJc w:val="left"/>
       <w:pPr>
-        <w:ind w:left="6480" w:hanging="360"/>
-      </w:pPr>
-      <w:rPr>
-        <w:rFonts w:ascii="Wingdings" w:hAnsi="Wingdings" w:hint="default"/>
-      </w:rPr>
+        <w:tabs>
+          <w:tab w:val="num" w:pos="0"/>
+        </w:tabs>
+        <w:ind w:left="0" w:hanging="0"/>
+      </w:pPr>
     </w:lvl>
   </w:abstractNum>
   <w:num w:numId="1">
-    <w:abstractNumId w:val="0"/>
+    <w:abstractNumId w:val="1"/>
   </w:num>
   <w:num w:numId="2">
     <w:abstractNumId w:val="2"/>
@@ -1813,30 +1845,27 @@
   <w:num w:numId="3">
     <w:abstractNumId w:val="3"/>
   </w:num>
-  <w:num w:numId="4">
-    <w:abstractNumId w:val="1"/>
-  </w:num>
 </w:numbering>
 </file>
 
 <file path=word/styles.xml><?xml version="1.0" encoding="utf-8"?>
-<w:styles xmlns:mc="http://schemas.openxmlformats.org/markup-compatibility/2006" xmlns:r="http://schemas.openxmlformats.org/officeDocument/2006/relationships" xmlns:w="http://schemas.openxmlformats.org/wordprocessingml/2006/main" xmlns:w14="http://schemas.microsoft.com/office/word/2010/wordml" mc:Ignorable="w14">
+<w:styles xmlns:w="http://schemas.openxmlformats.org/wordprocessingml/2006/main" xmlns:w14="http://schemas.microsoft.com/office/word/2010/wordml" xmlns:mc="http://schemas.openxmlformats.org/markup-compatibility/2006" mc:Ignorable="w14">
   <w:docDefaults>
     <w:rPrDefault>
       <w:rPr>
-        <w:rFonts w:asciiTheme="minorHAnsi" w:eastAsiaTheme="minorEastAsia" w:hAnsiTheme="minorHAnsi" w:cstheme="minorBidi"/>
+        <w:rFonts w:ascii="Cambria" w:hAnsi="Cambria" w:eastAsia="ＭＳ 明朝" w:cs="" w:asciiTheme="minorHAnsi" w:cstheme="minorBidi" w:eastAsiaTheme="minorEastAsia" w:hAnsiTheme="minorHAnsi"/>
         <w:lang w:val="en-US" w:eastAsia="ja-JP" w:bidi="ar-SA"/>
       </w:rPr>
     </w:rPrDefault>
     <w:pPrDefault>
       <w:pPr>
-        <w:spacing w:after="200"/>
+        <w:suppressAutoHyphens w:val="true"/>
       </w:pPr>
     </w:pPrDefault>
   </w:docDefaults>
   <w:latentStyles w:defLockedState="0" w:defUIPriority="99" w:defSemiHidden="1" w:defUnhideWhenUsed="1" w:defQFormat="0" w:count="276">
-    <w:lsdException w:name="Normal" w:semiHidden="0" w:uiPriority="0" w:unhideWhenUsed="0" w:qFormat="1"/>
-    <w:lsdException w:name="heading 1" w:semiHidden="0" w:uiPriority="9" w:unhideWhenUsed="0" w:qFormat="1"/>
+    <w:lsdException w:name="Normal" w:uiPriority="0" w:semiHidden="0" w:unhideWhenUsed="0" w:qFormat="1"/>
+    <w:lsdException w:name="heading 1" w:uiPriority="9" w:semiHidden="0" w:unhideWhenUsed="0" w:qFormat="1"/>
     <w:lsdException w:name="heading 2" w:uiPriority="9" w:qFormat="1"/>
     <w:lsdException w:name="heading 3" w:uiPriority="9" w:qFormat="1"/>
     <w:lsdException w:name="heading 4" w:uiPriority="9" w:qFormat="1"/>
@@ -1855,158 +1884,233 @@
     <w:lsdException w:name="toc 8" w:uiPriority="39"/>
     <w:lsdException w:name="toc 9" w:uiPriority="39"/>
     <w:lsdException w:name="caption" w:uiPriority="35" w:qFormat="1"/>
-    <w:lsdException w:name="Title" w:semiHidden="0" w:uiPriority="10" w:unhideWhenUsed="0" w:qFormat="1"/>
+    <w:lsdException w:name="Title" w:uiPriority="10" w:semiHidden="0" w:unhideWhenUsed="0" w:qFormat="1"/>
     <w:lsdException w:name="Default Paragraph Font" w:uiPriority="1"/>
-    <w:lsdException w:name="Subtitle" w:semiHidden="0" w:uiPriority="11" w:unhideWhenUsed="0" w:qFormat="1"/>
-    <w:lsdException w:name="Strong" w:semiHidden="0" w:uiPriority="22" w:unhideWhenUsed="0" w:qFormat="1"/>
-    <w:lsdException w:name="Emphasis" w:semiHidden="0" w:uiPriority="20" w:unhideWhenUsed="0" w:qFormat="1"/>
-    <w:lsdException w:name="Table Grid" w:semiHidden="0" w:uiPriority="59" w:unhideWhenUsed="0"/>
+    <w:lsdException w:name="Subtitle" w:uiPriority="11" w:semiHidden="0" w:unhideWhenUsed="0" w:qFormat="1"/>
+    <w:lsdException w:name="Strong" w:uiPriority="22" w:semiHidden="0" w:unhideWhenUsed="0" w:qFormat="1"/>
+    <w:lsdException w:name="Emphasis" w:uiPriority="20" w:semiHidden="0" w:unhideWhenUsed="0" w:qFormat="1"/>
+    <w:lsdException w:name="Table Grid" w:uiPriority="59" w:semiHidden="0" w:unhideWhenUsed="0"/>
     <w:lsdException w:name="Placeholder Text" w:unhideWhenUsed="0"/>
-    <w:lsdException w:name="No Spacing" w:semiHidden="0" w:uiPriority="1" w:unhideWhenUsed="0" w:qFormat="1"/>
-    <w:lsdException w:name="Light Shading" w:semiHidden="0" w:uiPriority="60" w:unhideWhenUsed="0"/>
-    <w:lsdException w:name="Light List" w:semiHidden="0" w:uiPriority="61" w:unhideWhenUsed="0"/>
-    <w:lsdException w:name="Light Grid" w:semiHidden="0" w:uiPriority="62" w:unhideWhenUsed="0"/>
-    <w:lsdException w:name="Medium Shading 1" w:semiHidden="0" w:uiPriority="63" w:unhideWhenUsed="0"/>
-    <w:lsdException w:name="Medium Shading 2" w:semiHidden="0" w:uiPriority="64" w:unhideWhenUsed="0"/>
-    <w:lsdException w:name="Medium List 1" w:semiHidden="0" w:uiPriority="65" w:unhideWhenUsed="0"/>
-    <w:lsdException w:name="Medium List 2" w:semiHidden="0" w:uiPriority="66" w:unhideWhenUsed="0"/>
-    <w:lsdException w:name="Medium Grid 1" w:semiHidden="0" w:uiPriority="67" w:unhideWhenUsed="0"/>
-    <w:lsdException w:name="Medium Grid 2" w:semiHidden="0" w:uiPriority="68" w:unhideWhenUsed="0"/>
-    <w:lsdException w:name="Medium Grid 3" w:semiHidden="0" w:uiPriority="69" w:unhideWhenUsed="0"/>
-    <w:lsdException w:name="Dark List" w:semiHidden="0" w:uiPriority="70" w:unhideWhenUsed="0"/>
-    <w:lsdException w:name="Colorful Shading" w:semiHidden="0" w:uiPriority="71" w:unhideWhenUsed="0"/>
-    <w:lsdException w:name="Colorful List" w:semiHidden="0" w:uiPriority="72" w:unhideWhenUsed="0"/>
-    <w:lsdException w:name="Colorful Grid" w:semiHidden="0" w:uiPriority="73" w:unhideWhenUsed="0"/>
-    <w:lsdException w:name="Light Shading Accent 1" w:semiHidden="0" w:uiPriority="60" w:unhideWhenUsed="0"/>
-    <w:lsdException w:name="Light List Accent 1" w:semiHidden="0" w:uiPriority="61" w:unhideWhenUsed="0"/>
-    <w:lsdException w:name="Light Grid Accent 1" w:semiHidden="0" w:uiPriority="62" w:unhideWhenUsed="0"/>
-    <w:lsdException w:name="Medium Shading 1 Accent 1" w:semiHidden="0" w:uiPriority="63" w:unhideWhenUsed="0"/>
-    <w:lsdException w:name="Medium Shading 2 Accent 1" w:semiHidden="0" w:uiPriority="64" w:unhideWhenUsed="0"/>
-    <w:lsdException w:name="Medium List 1 Accent 1" w:semiHidden="0" w:uiPriority="65" w:unhideWhenUsed="0"/>
+    <w:lsdException w:name="No Spacing" w:uiPriority="1" w:semiHidden="0" w:unhideWhenUsed="0" w:qFormat="1"/>
+    <w:lsdException w:name="Light Shading" w:uiPriority="60" w:semiHidden="0" w:unhideWhenUsed="0"/>
+    <w:lsdException w:name="Light List" w:uiPriority="61" w:semiHidden="0" w:unhideWhenUsed="0"/>
+    <w:lsdException w:name="Light Grid" w:uiPriority="62" w:semiHidden="0" w:unhideWhenUsed="0"/>
+    <w:lsdException w:name="Medium Shading 1" w:uiPriority="63" w:semiHidden="0" w:unhideWhenUsed="0"/>
+    <w:lsdException w:name="Medium Shading 2" w:uiPriority="64" w:semiHidden="0" w:unhideWhenUsed="0"/>
+    <w:lsdException w:name="Medium List 1" w:uiPriority="65" w:semiHidden="0" w:unhideWhenUsed="0"/>
+    <w:lsdException w:name="Medium List 2" w:uiPriority="66" w:semiHidden="0" w:unhideWhenUsed="0"/>
+    <w:lsdException w:name="Medium Grid 1" w:uiPriority="67" w:semiHidden="0" w:unhideWhenUsed="0"/>
+    <w:lsdException w:name="Medium Grid 2" w:uiPriority="68" w:semiHidden="0" w:unhideWhenUsed="0"/>
+    <w:lsdException w:name="Medium Grid 3" w:uiPriority="69" w:semiHidden="0" w:unhideWhenUsed="0"/>
+    <w:lsdException w:name="Dark List" w:uiPriority="70" w:semiHidden="0" w:unhideWhenUsed="0"/>
+    <w:lsdException w:name="Colorful Shading" w:uiPriority="71" w:semiHidden="0" w:unhideWhenUsed="0"/>
+    <w:lsdException w:name="Colorful List" w:uiPriority="72" w:semiHidden="0" w:unhideWhenUsed="0"/>
+    <w:lsdException w:name="Colorful Grid" w:uiPriority="73" w:semiHidden="0" w:unhideWhenUsed="0"/>
+    <w:lsdException w:name="Light Shading Accent 1" w:uiPriority="60" w:semiHidden="0" w:unhideWhenUsed="0"/>
+    <w:lsdException w:name="Light List Accent 1" w:uiPriority="61" w:semiHidden="0" w:unhideWhenUsed="0"/>
+    <w:lsdException w:name="Light Grid Accent 1" w:uiPriority="62" w:semiHidden="0" w:unhideWhenUsed="0"/>
+    <w:lsdException w:name="Medium Shading 1 Accent 1" w:uiPriority="63" w:semiHidden="0" w:unhideWhenUsed="0"/>
+    <w:lsdException w:name="Medium Shading 2 Accent 1" w:uiPriority="64" w:semiHidden="0" w:unhideWhenUsed="0"/>
+    <w:lsdException w:name="Medium List 1 Accent 1" w:uiPriority="65" w:semiHidden="0" w:unhideWhenUsed="0"/>
     <w:lsdException w:name="Revision" w:unhideWhenUsed="0"/>
-    <w:lsdException w:name="List Paragraph" w:semiHidden="0" w:uiPriority="34" w:unhideWhenUsed="0" w:qFormat="1"/>
-    <w:lsdException w:name="Quote" w:semiHidden="0" w:uiPriority="29" w:unhideWhenUsed="0" w:qFormat="1"/>
-    <w:lsdException w:name="Intense Quote" w:semiHidden="0" w:uiPriority="30" w:unhideWhenUsed="0" w:qFormat="1"/>
-    <w:lsdException w:name="Medium List 2 Accent 1" w:semiHidden="0" w:uiPriority="66" w:unhideWhenUsed="0"/>
-    <w:lsdException w:name="Medium Grid 1 Accent 1" w:semiHidden="0" w:uiPriority="67" w:unhideWhenUsed="0"/>
-    <w:lsdException w:name="Medium Grid 2 Accent 1" w:semiHidden="0" w:uiPriority="68" w:unhideWhenUsed="0"/>
-    <w:lsdException w:name="Medium Grid 3 Accent 1" w:semiHidden="0" w:uiPriority="69" w:unhideWhenUsed="0"/>
-    <w:lsdException w:name="Dark List Accent 1" w:semiHidden="0" w:uiPriority="70" w:unhideWhenUsed="0"/>
-    <w:lsdException w:name="Colorful Shading Accent 1" w:semiHidden="0" w:uiPriority="71" w:unhideWhenUsed="0"/>
-    <w:lsdException w:name="Colorful List Accent 1" w:semiHidden="0" w:uiPriority="72" w:unhideWhenUsed="0"/>
-    <w:lsdException w:name="Colorful Grid Accent 1" w:semiHidden="0" w:uiPriority="73" w:unhideWhenUsed="0"/>
-    <w:lsdException w:name="Light Shading Accent 2" w:semiHidden="0" w:uiPriority="60" w:unhideWhenUsed="0"/>
-    <w:lsdException w:name="Light List Accent 2" w:semiHidden="0" w:uiPriority="61" w:unhideWhenUsed="0"/>
-    <w:lsdException w:name="Light Grid Accent 2" w:semiHidden="0" w:uiPriority="62" w:unhideWhenUsed="0"/>
-    <w:lsdException w:name="Medium Shading 1 Accent 2" w:semiHidden="0" w:uiPriority="63" w:unhideWhenUsed="0"/>
-    <w:lsdException w:name="Medium Shading 2 Accent 2" w:semiHidden="0" w:uiPriority="64" w:unhideWhenUsed="0"/>
-    <w:lsdException w:name="Medium List 1 Accent 2" w:semiHidden="0" w:uiPriority="65" w:unhideWhenUsed="0"/>
-    <w:lsdException w:name="Medium List 2 Accent 2" w:semiHidden="0" w:uiPriority="66" w:unhideWhenUsed="0"/>
-    <w:lsdException w:name="Medium Grid 1 Accent 2" w:semiHidden="0" w:uiPriority="67" w:unhideWhenUsed="0"/>
-    <w:lsdException w:name="Medium Grid 2 Accent 2" w:semiHidden="0" w:uiPriority="68" w:unhideWhenUsed="0"/>
-    <w:lsdException w:name="Medium Grid 3 Accent 2" w:semiHidden="0" w:uiPriority="69" w:unhideWhenUsed="0"/>
-    <w:lsdException w:name="Dark List Accent 2" w:semiHidden="0" w:uiPriority="70" w:unhideWhenUsed="0"/>
-    <w:lsdException w:name="Colorful Shading Accent 2" w:semiHidden="0" w:uiPriority="71" w:unhideWhenUsed="0"/>
-    <w:lsdException w:name="Colorful List Accent 2" w:semiHidden="0" w:uiPriority="72" w:unhideWhenUsed="0"/>
-    <w:lsdException w:name="Colorful Grid Accent 2" w:semiHidden="0" w:uiPriority="73" w:unhideWhenUsed="0"/>
-    <w:lsdException w:name="Light Shading Accent 3" w:semiHidden="0" w:uiPriority="60" w:unhideWhenUsed="0"/>
-    <w:lsdException w:name="Light List Accent 3" w:semiHidden="0" w:uiPriority="61" w:unhideWhenUsed="0"/>
-    <w:lsdException w:name="Light Grid Accent 3" w:semiHidden="0" w:uiPriority="62" w:unhideWhenUsed="0"/>
-    <w:lsdException w:name="Medium Shading 1 Accent 3" w:semiHidden="0" w:uiPriority="63" w:unhideWhenUsed="0"/>
-    <w:lsdException w:name="Medium Shading 2 Accent 3" w:semiHidden="0" w:uiPriority="64" w:unhideWhenUsed="0"/>
-    <w:lsdException w:name="Medium List 1 Accent 3" w:semiHidden="0" w:uiPriority="65" w:unhideWhenUsed="0"/>
-    <w:lsdException w:name="Medium List 2 Accent 3" w:semiHidden="0" w:uiPriority="66" w:unhideWhenUsed="0"/>
-    <w:lsdException w:name="Medium Grid 1 Accent 3" w:semiHidden="0" w:uiPriority="67" w:unhideWhenUsed="0"/>
-    <w:lsdException w:name="Medium Grid 2 Accent 3" w:semiHidden="0" w:uiPriority="68" w:unhideWhenUsed="0"/>
-    <w:lsdException w:name="Medium Grid 3 Accent 3" w:semiHidden="0" w:uiPriority="69" w:unhideWhenUsed="0"/>
-    <w:lsdException w:name="Dark List Accent 3" w:semiHidden="0" w:uiPriority="70" w:unhideWhenUsed="0"/>
-    <w:lsdException w:name="Colorful Shading Accent 3" w:semiHidden="0" w:uiPriority="71" w:unhideWhenUsed="0"/>
-    <w:lsdException w:name="Colorful List Accent 3" w:semiHidden="0" w:uiPriority="72" w:unhideWhenUsed="0"/>
-    <w:lsdException w:name="Colorful Grid Accent 3" w:semiHidden="0" w:uiPriority="73" w:unhideWhenUsed="0"/>
-    <w:lsdException w:name="Light Shading Accent 4" w:semiHidden="0" w:uiPriority="60" w:unhideWhenUsed="0"/>
-    <w:lsdException w:name="Light List Accent 4" w:semiHidden="0" w:uiPriority="61" w:unhideWhenUsed="0"/>
-    <w:lsdException w:name="Light Grid Accent 4" w:semiHidden="0" w:uiPriority="62" w:unhideWhenUsed="0"/>
-    <w:lsdException w:name="Medium Shading 1 Accent 4" w:semiHidden="0" w:uiPriority="63" w:unhideWhenUsed="0"/>
-    <w:lsdException w:name="Medium Shading 2 Accent 4" w:semiHidden="0" w:uiPriority="64" w:unhideWhenUsed="0"/>
-    <w:lsdException w:name="Medium List 1 Accent 4" w:semiHidden="0" w:uiPriority="65" w:unhideWhenUsed="0"/>
-    <w:lsdException w:name="Medium List 2 Accent 4" w:semiHidden="0" w:uiPriority="66" w:unhideWhenUsed="0"/>
-    <w:lsdException w:name="Medium Grid 1 Accent 4" w:semiHidden="0" w:uiPriority="67" w:unhideWhenUsed="0"/>
-    <w:lsdException w:name="Medium Grid 2 Accent 4" w:semiHidden="0" w:uiPriority="68" w:unhideWhenUsed="0"/>
-    <w:lsdException w:name="Medium Grid 3 Accent 4" w:semiHidden="0" w:uiPriority="69" w:unhideWhenUsed="0"/>
-    <w:lsdException w:name="Dark List Accent 4" w:semiHidden="0" w:uiPriority="70" w:unhideWhenUsed="0"/>
-    <w:lsdException w:name="Colorful Shading Accent 4" w:semiHidden="0" w:uiPriority="71" w:unhideWhenUsed="0"/>
-    <w:lsdException w:name="Colorful List Accent 4" w:semiHidden="0" w:uiPriority="72" w:unhideWhenUsed="0"/>
-    <w:lsdException w:name="Colorful Grid Accent 4" w:semiHidden="0" w:uiPriority="73" w:unhideWhenUsed="0"/>
-    <w:lsdException w:name="Light Shading Accent 5" w:semiHidden="0" w:uiPriority="60" w:unhideWhenUsed="0"/>
-    <w:lsdException w:name="Light List Accent 5" w:semiHidden="0" w:uiPriority="61" w:unhideWhenUsed="0"/>
-    <w:lsdException w:name="Light Grid Accent 5" w:semiHidden="0" w:uiPriority="62" w:unhideWhenUsed="0"/>
-    <w:lsdException w:name="Medium Shading 1 Accent 5" w:semiHidden="0" w:uiPriority="63" w:unhideWhenUsed="0"/>
-    <w:lsdException w:name="Medium Shading 2 Accent 5" w:semiHidden="0" w:uiPriority="64" w:unhideWhenUsed="0"/>
-    <w:lsdException w:name="Medium List 1 Accent 5" w:semiHidden="0" w:uiPriority="65" w:unhideWhenUsed="0"/>
-    <w:lsdException w:name="Medium List 2 Accent 5" w:semiHidden="0" w:uiPriority="66" w:unhideWhenUsed="0"/>
-    <w:lsdException w:name="Medium Grid 1 Accent 5" w:semiHidden="0" w:uiPriority="67" w:unhideWhenUsed="0"/>
-    <w:lsdException w:name="Medium Grid 2 Accent 5" w:semiHidden="0" w:uiPriority="68" w:unhideWhenUsed="0"/>
-    <w:lsdException w:name="Medium Grid 3 Accent 5" w:semiHidden="0" w:uiPriority="69" w:unhideWhenUsed="0"/>
-    <w:lsdException w:name="Dark List Accent 5" w:semiHidden="0" w:uiPriority="70" w:unhideWhenUsed="0"/>
-    <w:lsdException w:name="Colorful Shading Accent 5" w:semiHidden="0" w:uiPriority="71" w:unhideWhenUsed="0"/>
-    <w:lsdException w:name="Colorful List Accent 5" w:semiHidden="0" w:uiPriority="72" w:unhideWhenUsed="0"/>
-    <w:lsdException w:name="Colorful Grid Accent 5" w:semiHidden="0" w:uiPriority="73" w:unhideWhenUsed="0"/>
-    <w:lsdException w:name="Light Shading Accent 6" w:semiHidden="0" w:uiPriority="60" w:unhideWhenUsed="0"/>
-    <w:lsdException w:name="Light List Accent 6" w:semiHidden="0" w:uiPriority="61" w:unhideWhenUsed="0"/>
-    <w:lsdException w:name="Light Grid Accent 6" w:semiHidden="0" w:uiPriority="62" w:unhideWhenUsed="0"/>
-    <w:lsdException w:name="Medium Shading 1 Accent 6" w:semiHidden="0" w:uiPriority="63" w:unhideWhenUsed="0"/>
-    <w:lsdException w:name="Medium Shading 2 Accent 6" w:semiHidden="0" w:uiPriority="64" w:unhideWhenUsed="0"/>
-    <w:lsdException w:name="Medium List 1 Accent 6" w:semiHidden="0" w:uiPriority="65" w:unhideWhenUsed="0"/>
-    <w:lsdException w:name="Medium List 2 Accent 6" w:semiHidden="0" w:uiPriority="66" w:unhideWhenUsed="0"/>
-    <w:lsdException w:name="Medium Grid 1 Accent 6" w:semiHidden="0" w:uiPriority="67" w:unhideWhenUsed="0"/>
-    <w:lsdException w:name="Medium Grid 2 Accent 6" w:semiHidden="0" w:uiPriority="68" w:unhideWhenUsed="0"/>
-    <w:lsdException w:name="Medium Grid 3 Accent 6" w:semiHidden="0" w:uiPriority="69" w:unhideWhenUsed="0"/>
-    <w:lsdException w:name="Dark List Accent 6" w:semiHidden="0" w:uiPriority="70" w:unhideWhenUsed="0"/>
-    <w:lsdException w:name="Colorful Shading Accent 6" w:semiHidden="0" w:uiPriority="71" w:unhideWhenUsed="0"/>
-    <w:lsdException w:name="Colorful List Accent 6" w:semiHidden="0" w:uiPriority="72" w:unhideWhenUsed="0"/>
-    <w:lsdException w:name="Colorful Grid Accent 6" w:semiHidden="0" w:uiPriority="73" w:unhideWhenUsed="0"/>
-    <w:lsdException w:name="Subtle Emphasis" w:semiHidden="0" w:uiPriority="19" w:unhideWhenUsed="0" w:qFormat="1"/>
-    <w:lsdException w:name="Intense Emphasis" w:semiHidden="0" w:uiPriority="21" w:unhideWhenUsed="0" w:qFormat="1"/>
-    <w:lsdException w:name="Subtle Reference" w:semiHidden="0" w:uiPriority="31" w:unhideWhenUsed="0" w:qFormat="1"/>
-    <w:lsdException w:name="Intense Reference" w:semiHidden="0" w:uiPriority="32" w:unhideWhenUsed="0" w:qFormat="1"/>
-    <w:lsdException w:name="Book Title" w:semiHidden="0" w:uiPriority="33" w:unhideWhenUsed="0" w:qFormat="1"/>
+    <w:lsdException w:name="List Paragraph" w:uiPriority="34" w:semiHidden="0" w:unhideWhenUsed="0" w:qFormat="1"/>
+    <w:lsdException w:name="Quote" w:uiPriority="29" w:semiHidden="0" w:unhideWhenUsed="0" w:qFormat="1"/>
+    <w:lsdException w:name="Intense Quote" w:uiPriority="30" w:semiHidden="0" w:unhideWhenUsed="0" w:qFormat="1"/>
+    <w:lsdException w:name="Medium List 2 Accent 1" w:uiPriority="66" w:semiHidden="0" w:unhideWhenUsed="0"/>
+    <w:lsdException w:name="Medium Grid 1 Accent 1" w:uiPriority="67" w:semiHidden="0" w:unhideWhenUsed="0"/>
+    <w:lsdException w:name="Medium Grid 2 Accent 1" w:uiPriority="68" w:semiHidden="0" w:unhideWhenUsed="0"/>
+    <w:lsdException w:name="Medium Grid 3 Accent 1" w:uiPriority="69" w:semiHidden="0" w:unhideWhenUsed="0"/>
+    <w:lsdException w:name="Dark List Accent 1" w:uiPriority="70" w:semiHidden="0" w:unhideWhenUsed="0"/>
+    <w:lsdException w:name="Colorful Shading Accent 1" w:uiPriority="71" w:semiHidden="0" w:unhideWhenUsed="0"/>
+    <w:lsdException w:name="Colorful List Accent 1" w:uiPriority="72" w:semiHidden="0" w:unhideWhenUsed="0"/>
+    <w:lsdException w:name="Colorful Grid Accent 1" w:uiPriority="73" w:semiHidden="0" w:unhideWhenUsed="0"/>
+    <w:lsdException w:name="Light Shading Accent 2" w:uiPriority="60" w:semiHidden="0" w:unhideWhenUsed="0"/>
+    <w:lsdException w:name="Light List Accent 2" w:uiPriority="61" w:semiHidden="0" w:unhideWhenUsed="0"/>
+    <w:lsdException w:name="Light Grid Accent 2" w:uiPriority="62" w:semiHidden="0" w:unhideWhenUsed="0"/>
+    <w:lsdException w:name="Medium Shading 1 Accent 2" w:uiPriority="63" w:semiHidden="0" w:unhideWhenUsed="0"/>
+    <w:lsdException w:name="Medium Shading 2 Accent 2" w:uiPriority="64" w:semiHidden="0" w:unhideWhenUsed="0"/>
+    <w:lsdException w:name="Medium List 1 Accent 2" w:uiPriority="65" w:semiHidden="0" w:unhideWhenUsed="0"/>
+    <w:lsdException w:name="Medium List 2 Accent 2" w:uiPriority="66" w:semiHidden="0" w:unhideWhenUsed="0"/>
+    <w:lsdException w:name="Medium Grid 1 Accent 2" w:uiPriority="67" w:semiHidden="0" w:unhideWhenUsed="0"/>
+    <w:lsdException w:name="Medium Grid 2 Accent 2" w:uiPriority="68" w:semiHidden="0" w:unhideWhenUsed="0"/>
+    <w:lsdException w:name="Medium Grid 3 Accent 2" w:uiPriority="69" w:semiHidden="0" w:unhideWhenUsed="0"/>
+    <w:lsdException w:name="Dark List Accent 2" w:uiPriority="70" w:semiHidden="0" w:unhideWhenUsed="0"/>
+    <w:lsdException w:name="Colorful Shading Accent 2" w:uiPriority="71" w:semiHidden="0" w:unhideWhenUsed="0"/>
+    <w:lsdException w:name="Colorful List Accent 2" w:uiPriority="72" w:semiHidden="0" w:unhideWhenUsed="0"/>
+    <w:lsdException w:name="Colorful Grid Accent 2" w:uiPriority="73" w:semiHidden="0" w:unhideWhenUsed="0"/>
+    <w:lsdException w:name="Light Shading Accent 3" w:uiPriority="60" w:semiHidden="0" w:unhideWhenUsed="0"/>
+    <w:lsdException w:name="Light List Accent 3" w:uiPriority="61" w:semiHidden="0" w:unhideWhenUsed="0"/>
+    <w:lsdException w:name="Light Grid Accent 3" w:uiPriority="62" w:semiHidden="0" w:unhideWhenUsed="0"/>
+    <w:lsdException w:name="Medium Shading 1 Accent 3" w:uiPriority="63" w:semiHidden="0" w:unhideWhenUsed="0"/>
+    <w:lsdException w:name="Medium Shading 2 Accent 3" w:uiPriority="64" w:semiHidden="0" w:unhideWhenUsed="0"/>
+    <w:lsdException w:name="Medium List 1 Accent 3" w:uiPriority="65" w:semiHidden="0" w:unhideWhenUsed="0"/>
+    <w:lsdException w:name="Medium List 2 Accent 3" w:uiPriority="66" w:semiHidden="0" w:unhideWhenUsed="0"/>
+    <w:lsdException w:name="Medium Grid 1 Accent 3" w:uiPriority="67" w:semiHidden="0" w:unhideWhenUsed="0"/>
+    <w:lsdException w:name="Medium Grid 2 Accent 3" w:uiPriority="68" w:semiHidden="0" w:unhideWhenUsed="0"/>
+    <w:lsdException w:name="Medium Grid 3 Accent 3" w:uiPriority="69" w:semiHidden="0" w:unhideWhenUsed="0"/>
+    <w:lsdException w:name="Dark List Accent 3" w:uiPriority="70" w:semiHidden="0" w:unhideWhenUsed="0"/>
+    <w:lsdException w:name="Colorful Shading Accent 3" w:uiPriority="71" w:semiHidden="0" w:unhideWhenUsed="0"/>
+    <w:lsdException w:name="Colorful List Accent 3" w:uiPriority="72" w:semiHidden="0" w:unhideWhenUsed="0"/>
+    <w:lsdException w:name="Colorful Grid Accent 3" w:uiPriority="73" w:semiHidden="0" w:unhideWhenUsed="0"/>
+    <w:lsdException w:name="Light Shading Accent 4" w:uiPriority="60" w:semiHidden="0" w:unhideWhenUsed="0"/>
+    <w:lsdException w:name="Light List Accent 4" w:uiPriority="61" w:semiHidden="0" w:unhideWhenUsed="0"/>
+    <w:lsdException w:name="Light Grid Accent 4" w:uiPriority="62" w:semiHidden="0" w:unhideWhenUsed="0"/>
+    <w:lsdException w:name="Medium Shading 1 Accent 4" w:uiPriority="63" w:semiHidden="0" w:unhideWhenUsed="0"/>
+    <w:lsdException w:name="Medium Shading 2 Accent 4" w:uiPriority="64" w:semiHidden="0" w:unhideWhenUsed="0"/>
+    <w:lsdException w:name="Medium List 1 Accent 4" w:uiPriority="65" w:semiHidden="0" w:unhideWhenUsed="0"/>
+    <w:lsdException w:name="Medium List 2 Accent 4" w:uiPriority="66" w:semiHidden="0" w:unhideWhenUsed="0"/>
+    <w:lsdException w:name="Medium Grid 1 Accent 4" w:uiPriority="67" w:semiHidden="0" w:unhideWhenUsed="0"/>
+    <w:lsdException w:name="Medium Grid 2 Accent 4" w:uiPriority="68" w:semiHidden="0" w:unhideWhenUsed="0"/>
+    <w:lsdException w:name="Medium Grid 3 Accent 4" w:uiPriority="69" w:semiHidden="0" w:unhideWhenUsed="0"/>
+    <w:lsdException w:name="Dark List Accent 4" w:uiPriority="70" w:semiHidden="0" w:unhideWhenUsed="0"/>
+    <w:lsdException w:name="Colorful Shading Accent 4" w:uiPriority="71" w:semiHidden="0" w:unhideWhenUsed="0"/>
+    <w:lsdException w:name="Colorful List Accent 4" w:uiPriority="72" w:semiHidden="0" w:unhideWhenUsed="0"/>
+    <w:lsdException w:name="Colorful Grid Accent 4" w:uiPriority="73" w:semiHidden="0" w:unhideWhenUsed="0"/>
+    <w:lsdException w:name="Light Shading Accent 5" w:uiPriority="60" w:semiHidden="0" w:unhideWhenUsed="0"/>
+    <w:lsdException w:name="Light List Accent 5" w:uiPriority="61" w:semiHidden="0" w:unhideWhenUsed="0"/>
+    <w:lsdException w:name="Light Grid Accent 5" w:uiPriority="62" w:semiHidden="0" w:unhideWhenUsed="0"/>
+    <w:lsdException w:name="Medium Shading 1 Accent 5" w:uiPriority="63" w:semiHidden="0" w:unhideWhenUsed="0"/>
+    <w:lsdException w:name="Medium Shading 2 Accent 5" w:uiPriority="64" w:semiHidden="0" w:unhideWhenUsed="0"/>
+    <w:lsdException w:name="Medium List 1 Accent 5" w:uiPriority="65" w:semiHidden="0" w:unhideWhenUsed="0"/>
+    <w:lsdException w:name="Medium List 2 Accent 5" w:uiPriority="66" w:semiHidden="0" w:unhideWhenUsed="0"/>
+    <w:lsdException w:name="Medium Grid 1 Accent 5" w:uiPriority="67" w:semiHidden="0" w:unhideWhenUsed="0"/>
+    <w:lsdException w:name="Medium Grid 2 Accent 5" w:uiPriority="68" w:semiHidden="0" w:unhideWhenUsed="0"/>
+    <w:lsdException w:name="Medium Grid 3 Accent 5" w:uiPriority="69" w:semiHidden="0" w:unhideWhenUsed="0"/>
+    <w:lsdException w:name="Dark List Accent 5" w:uiPriority="70" w:semiHidden="0" w:unhideWhenUsed="0"/>
+    <w:lsdException w:name="Colorful Shading Accent 5" w:uiPriority="71" w:semiHidden="0" w:unhideWhenUsed="0"/>
+    <w:lsdException w:name="Colorful List Accent 5" w:uiPriority="72" w:semiHidden="0" w:unhideWhenUsed="0"/>
+    <w:lsdException w:name="Colorful Grid Accent 5" w:uiPriority="73" w:semiHidden="0" w:unhideWhenUsed="0"/>
+    <w:lsdException w:name="Light Shading Accent 6" w:uiPriority="60" w:semiHidden="0" w:unhideWhenUsed="0"/>
+    <w:lsdException w:name="Light List Accent 6" w:uiPriority="61" w:semiHidden="0" w:unhideWhenUsed="0"/>
+    <w:lsdException w:name="Light Grid Accent 6" w:uiPriority="62" w:semiHidden="0" w:unhideWhenUsed="0"/>
+    <w:lsdException w:name="Medium Shading 1 Accent 6" w:uiPriority="63" w:semiHidden="0" w:unhideWhenUsed="0"/>
+    <w:lsdException w:name="Medium Shading 2 Accent 6" w:uiPriority="64" w:semiHidden="0" w:unhideWhenUsed="0"/>
+    <w:lsdException w:name="Medium List 1 Accent 6" w:uiPriority="65" w:semiHidden="0" w:unhideWhenUsed="0"/>
+    <w:lsdException w:name="Medium List 2 Accent 6" w:uiPriority="66" w:semiHidden="0" w:unhideWhenUsed="0"/>
+    <w:lsdException w:name="Medium Grid 1 Accent 6" w:uiPriority="67" w:semiHidden="0" w:unhideWhenUsed="0"/>
+    <w:lsdException w:name="Medium Grid 2 Accent 6" w:uiPriority="68" w:semiHidden="0" w:unhideWhenUsed="0"/>
+    <w:lsdException w:name="Medium Grid 3 Accent 6" w:uiPriority="69" w:semiHidden="0" w:unhideWhenUsed="0"/>
+    <w:lsdException w:name="Dark List Accent 6" w:uiPriority="70" w:semiHidden="0" w:unhideWhenUsed="0"/>
+    <w:lsdException w:name="Colorful Shading Accent 6" w:uiPriority="71" w:semiHidden="0" w:unhideWhenUsed="0"/>
+    <w:lsdException w:name="Colorful List Accent 6" w:uiPriority="72" w:semiHidden="0" w:unhideWhenUsed="0"/>
+    <w:lsdException w:name="Colorful Grid Accent 6" w:uiPriority="73" w:semiHidden="0" w:unhideWhenUsed="0"/>
+    <w:lsdException w:name="Subtle Emphasis" w:uiPriority="19" w:semiHidden="0" w:unhideWhenUsed="0" w:qFormat="1"/>
+    <w:lsdException w:name="Intense Emphasis" w:uiPriority="21" w:semiHidden="0" w:unhideWhenUsed="0" w:qFormat="1"/>
+    <w:lsdException w:name="Subtle Reference" w:uiPriority="31" w:semiHidden="0" w:unhideWhenUsed="0" w:qFormat="1"/>
+    <w:lsdException w:name="Intense Reference" w:uiPriority="32" w:semiHidden="0" w:unhideWhenUsed="0" w:qFormat="1"/>
+    <w:lsdException w:name="Book Title" w:uiPriority="33" w:semiHidden="0" w:unhideWhenUsed="0" w:qFormat="1"/>
     <w:lsdException w:name="Bibliography" w:uiPriority="37"/>
     <w:lsdException w:name="TOC Heading" w:uiPriority="39" w:qFormat="1"/>
   </w:latentStyles>
-  <w:style w:type="paragraph" w:default="1" w:styleId="Normal">
+  <w:style w:type="paragraph" w:styleId="Normal" w:default="1">
     <w:name w:val="Normal"/>
     <w:qFormat/>
+    <w:pPr>
+      <w:widowControl/>
+      <w:bidi w:val="0"/>
+      <w:spacing w:before="0" w:after="200"/>
+      <w:jc w:val="left"/>
+    </w:pPr>
     <w:rPr>
+      <w:rFonts w:ascii="Cambria" w:hAnsi="Cambria" w:eastAsia="ＭＳ 明朝" w:cs="" w:asciiTheme="minorHAnsi" w:cstheme="minorBidi" w:eastAsiaTheme="minorEastAsia" w:hAnsiTheme="minorHAnsi"/>
+      <w:color w:val="auto"/>
+      <w:kern w:val="0"/>
+      <w:sz w:val="24"/>
+      <w:szCs w:val="24"/>
+      <w:lang w:val="en-US" w:eastAsia="ja-JP" w:bidi="ar-SA"/>
+    </w:rPr>
+  </w:style>
+  <w:style w:type="character" w:styleId="DefaultParagraphFont" w:default="1">
+    <w:name w:val="Default Paragraph Font"/>
+    <w:uiPriority w:val="1"/>
+    <w:semiHidden/>
+    <w:unhideWhenUsed/>
+    <w:qFormat/>
+    <w:rPr/>
+  </w:style>
+  <w:style w:type="character" w:styleId="BalloonTextChar" w:customStyle="1">
+    <w:name w:val="Balloon Text Char"/>
+    <w:basedOn w:val="DefaultParagraphFont"/>
+    <w:link w:val="BalloonText"/>
+    <w:uiPriority w:val="99"/>
+    <w:semiHidden/>
+    <w:qFormat/>
+    <w:rsid w:val="00710c7e"/>
+    <w:rPr>
+      <w:rFonts w:ascii="Lucida Grande" w:hAnsi="Lucida Grande"/>
+      <w:sz w:val="18"/>
+      <w:szCs w:val="18"/>
+    </w:rPr>
+  </w:style>
+  <w:style w:type="character" w:styleId="InternetLink">
+    <w:name w:val="Hyperlink"/>
+    <w:basedOn w:val="DefaultParagraphFont"/>
+    <w:uiPriority w:val="99"/>
+    <w:unhideWhenUsed/>
+    <w:rsid w:val="00486dba"/>
+    <w:rPr>
+      <w:color w:val="0000FF" w:themeColor="hyperlink"/>
+      <w:u w:val="single"/>
+    </w:rPr>
+  </w:style>
+  <w:style w:type="paragraph" w:styleId="Heading">
+    <w:name w:val="Heading"/>
+    <w:basedOn w:val="Normal"/>
+    <w:next w:val="TextBody"/>
+    <w:qFormat/>
+    <w:pPr>
+      <w:keepNext w:val="true"/>
+      <w:spacing w:before="240" w:after="120"/>
+    </w:pPr>
+    <w:rPr>
+      <w:rFonts w:ascii="Liberation Sans" w:hAnsi="Liberation Sans" w:eastAsia="PingFang SC" w:cs="Lucida Sans"/>
+      <w:sz w:val="28"/>
+      <w:szCs w:val="28"/>
+    </w:rPr>
+  </w:style>
+  <w:style w:type="paragraph" w:styleId="TextBody">
+    <w:name w:val="Body Text"/>
+    <w:basedOn w:val="Normal"/>
+    <w:pPr>
+      <w:spacing w:lineRule="auto" w:line="276" w:before="0" w:after="140"/>
+    </w:pPr>
+    <w:rPr/>
+  </w:style>
+  <w:style w:type="paragraph" w:styleId="List">
+    <w:name w:val="List"/>
+    <w:basedOn w:val="TextBody"/>
+    <w:pPr/>
+    <w:rPr>
+      <w:rFonts w:cs="Lucida Sans"/>
+    </w:rPr>
+  </w:style>
+  <w:style w:type="paragraph" w:styleId="Caption">
+    <w:name w:val="Caption"/>
+    <w:basedOn w:val="Normal"/>
+    <w:qFormat/>
+    <w:pPr>
+      <w:suppressLineNumbers/>
+      <w:spacing w:before="120" w:after="120"/>
+    </w:pPr>
+    <w:rPr>
+      <w:rFonts w:cs="Lucida Sans"/>
+      <w:i/>
+      <w:iCs/>
       <w:sz w:val="24"/>
       <w:szCs w:val="24"/>
     </w:rPr>
   </w:style>
-  <w:style w:type="character" w:default="1" w:styleId="DefaultParagraphFont">
-    <w:name w:val="Default Paragraph Font"/>
-    <w:uiPriority w:val="1"/>
-    <w:semiHidden/>
-    <w:unhideWhenUsed/>
-  </w:style>
-  <w:style w:type="table" w:default="1" w:styleId="TableNormal">
-    <w:name w:val="Normal Table"/>
-    <w:uiPriority w:val="99"/>
-    <w:semiHidden/>
-    <w:unhideWhenUsed/>
-    <w:tblPr>
-      <w:tblInd w:w="0" w:type="dxa"/>
-      <w:tblCellMar>
-        <w:top w:w="0" w:type="dxa"/>
-        <w:left w:w="108" w:type="dxa"/>
-        <w:bottom w:w="0" w:type="dxa"/>
-        <w:right w:w="108" w:type="dxa"/>
-      </w:tblCellMar>
-    </w:tblPr>
-  </w:style>
-  <w:style w:type="numbering" w:default="1" w:styleId="NoList">
-    <w:name w:val="No List"/>
-    <w:uiPriority w:val="99"/>
-    <w:semiHidden/>
-    <w:unhideWhenUsed/>
+  <w:style w:type="paragraph" w:styleId="Index">
+    <w:name w:val="Index"/>
+    <w:basedOn w:val="Normal"/>
+    <w:qFormat/>
+    <w:pPr>
+      <w:suppressLineNumbers/>
+    </w:pPr>
+    <w:rPr>
+      <w:rFonts w:cs="Lucida Sans"/>
+      <w:lang w:val="zxx" w:eastAsia="zxx" w:bidi="zxx"/>
+    </w:rPr>
   </w:style>
   <w:style w:type="paragraph" w:styleId="BalloonText">
     <w:name w:val="Balloon Text"/>
@@ -2015,9 +2119,10 @@
     <w:uiPriority w:val="99"/>
     <w:semiHidden/>
     <w:unhideWhenUsed/>
-    <w:rsid w:val="00710C7E"/>
+    <w:qFormat/>
+    <w:rsid w:val="00710c7e"/>
     <w:pPr>
-      <w:spacing w:after="0"/>
+      <w:spacing w:before="0" w:after="0"/>
     </w:pPr>
     <w:rPr>
       <w:rFonts w:ascii="Lucida Grande" w:hAnsi="Lucida Grande"/>
@@ -2025,211 +2130,25 @@
       <w:szCs w:val="18"/>
     </w:rPr>
   </w:style>
-  <w:style w:type="character" w:customStyle="1" w:styleId="BalloonTextChar">
-    <w:name w:val="Balloon Text Char"/>
-    <w:basedOn w:val="DefaultParagraphFont"/>
-    <w:link w:val="BalloonText"/>
-    <w:uiPriority w:val="99"/>
-    <w:semiHidden/>
-    <w:rsid w:val="00710C7E"/>
-    <w:rPr>
-      <w:rFonts w:ascii="Lucida Grande" w:hAnsi="Lucida Grande"/>
-      <w:sz w:val="18"/>
-      <w:szCs w:val="18"/>
-    </w:rPr>
-  </w:style>
-  <w:style w:type="character" w:styleId="Hyperlink">
-    <w:name w:val="Hyperlink"/>
-    <w:basedOn w:val="DefaultParagraphFont"/>
-    <w:uiPriority w:val="99"/>
-    <w:unhideWhenUsed/>
-    <w:rsid w:val="00486DBA"/>
-    <w:rPr>
-      <w:color w:val="0000FF" w:themeColor="hyperlink"/>
-      <w:u w:val="single"/>
-    </w:rPr>
-  </w:style>
   <w:style w:type="paragraph" w:styleId="ListParagraph">
     <w:name w:val="List Paragraph"/>
     <w:basedOn w:val="Normal"/>
     <w:uiPriority w:val="34"/>
     <w:qFormat/>
-    <w:rsid w:val="00486DBA"/>
+    <w:rsid w:val="00486dba"/>
     <w:pPr>
-      <w:ind w:left="720"/>
+      <w:spacing w:before="0" w:after="200"/>
+      <w:ind w:left="720" w:hanging="0"/>
       <w:contextualSpacing/>
     </w:pPr>
+    <w:rPr/>
   </w:style>
-</w:styles>
-</file>
-
-<file path=word/stylesWithEffects.xml><?xml version="1.0" encoding="utf-8"?>
-<w:styles xmlns:wpc="http://schemas.microsoft.com/office/word/2010/wordprocessingCanvas" xmlns:mo="http://schemas.microsoft.com/office/mac/office/2008/main" xmlns:mc="http://schemas.openxmlformats.org/markup-compatibility/2006" xmlns:mv="urn:schemas-microsoft-com:mac:vml" xmlns:o="urn:schemas-microsoft-com:office:office" xmlns:r="http://schemas.openxmlformats.org/officeDocument/2006/relationships" xmlns:m="http://schemas.openxmlformats.org/officeDocument/2006/math" xmlns:v="urn:schemas-microsoft-com:vml" xmlns:wp14="http://schemas.microsoft.com/office/word/2010/wordprocessingDrawing" xmlns:wp="http://schemas.openxmlformats.org/drawingml/2006/wordprocessingDrawing" xmlns:w10="urn:schemas-microsoft-com:office:word" xmlns:w="http://schemas.openxmlformats.org/wordprocessingml/2006/main" xmlns:w14="http://schemas.microsoft.com/office/word/2010/wordml" xmlns:wpg="http://schemas.microsoft.com/office/word/2010/wordprocessingGroup" xmlns:wpi="http://schemas.microsoft.com/office/word/2010/wordprocessingInk" xmlns:wne="http://schemas.microsoft.com/office/word/2006/wordml" xmlns:wps="http://schemas.microsoft.com/office/word/2010/wordprocessingShape" mc:Ignorable="w14 wp14">
-  <w:docDefaults>
-    <w:rPrDefault>
-      <w:rPr>
-        <w:rFonts w:asciiTheme="minorHAnsi" w:eastAsiaTheme="minorEastAsia" w:hAnsiTheme="minorHAnsi" w:cstheme="minorBidi"/>
-        <w:lang w:val="en-US" w:eastAsia="ja-JP" w:bidi="ar-SA"/>
-      </w:rPr>
-    </w:rPrDefault>
-    <w:pPrDefault>
-      <w:pPr>
-        <w:spacing w:after="200"/>
-      </w:pPr>
-    </w:pPrDefault>
-  </w:docDefaults>
-  <w:latentStyles w:defLockedState="0" w:defUIPriority="99" w:defSemiHidden="1" w:defUnhideWhenUsed="1" w:defQFormat="0" w:count="276">
-    <w:lsdException w:name="Normal" w:semiHidden="0" w:uiPriority="0" w:unhideWhenUsed="0" w:qFormat="1"/>
-    <w:lsdException w:name="heading 1" w:semiHidden="0" w:uiPriority="9" w:unhideWhenUsed="0" w:qFormat="1"/>
-    <w:lsdException w:name="heading 2" w:uiPriority="9" w:qFormat="1"/>
-    <w:lsdException w:name="heading 3" w:uiPriority="9" w:qFormat="1"/>
-    <w:lsdException w:name="heading 4" w:uiPriority="9" w:qFormat="1"/>
-    <w:lsdException w:name="heading 5" w:uiPriority="9" w:qFormat="1"/>
-    <w:lsdException w:name="heading 6" w:uiPriority="9" w:qFormat="1"/>
-    <w:lsdException w:name="heading 7" w:uiPriority="9" w:qFormat="1"/>
-    <w:lsdException w:name="heading 8" w:uiPriority="9" w:qFormat="1"/>
-    <w:lsdException w:name="heading 9" w:uiPriority="9" w:qFormat="1"/>
-    <w:lsdException w:name="toc 1" w:uiPriority="39"/>
-    <w:lsdException w:name="toc 2" w:uiPriority="39"/>
-    <w:lsdException w:name="toc 3" w:uiPriority="39"/>
-    <w:lsdException w:name="toc 4" w:uiPriority="39"/>
-    <w:lsdException w:name="toc 5" w:uiPriority="39"/>
-    <w:lsdException w:name="toc 6" w:uiPriority="39"/>
-    <w:lsdException w:name="toc 7" w:uiPriority="39"/>
-    <w:lsdException w:name="toc 8" w:uiPriority="39"/>
-    <w:lsdException w:name="toc 9" w:uiPriority="39"/>
-    <w:lsdException w:name="caption" w:uiPriority="35" w:qFormat="1"/>
-    <w:lsdException w:name="Title" w:semiHidden="0" w:uiPriority="10" w:unhideWhenUsed="0" w:qFormat="1"/>
-    <w:lsdException w:name="Default Paragraph Font" w:uiPriority="1"/>
-    <w:lsdException w:name="Subtitle" w:semiHidden="0" w:uiPriority="11" w:unhideWhenUsed="0" w:qFormat="1"/>
-    <w:lsdException w:name="Strong" w:semiHidden="0" w:uiPriority="22" w:unhideWhenUsed="0" w:qFormat="1"/>
-    <w:lsdException w:name="Emphasis" w:semiHidden="0" w:uiPriority="20" w:unhideWhenUsed="0" w:qFormat="1"/>
-    <w:lsdException w:name="Table Grid" w:semiHidden="0" w:uiPriority="59" w:unhideWhenUsed="0"/>
-    <w:lsdException w:name="Placeholder Text" w:unhideWhenUsed="0"/>
-    <w:lsdException w:name="No Spacing" w:semiHidden="0" w:uiPriority="1" w:unhideWhenUsed="0" w:qFormat="1"/>
-    <w:lsdException w:name="Light Shading" w:semiHidden="0" w:uiPriority="60" w:unhideWhenUsed="0"/>
-    <w:lsdException w:name="Light List" w:semiHidden="0" w:uiPriority="61" w:unhideWhenUsed="0"/>
-    <w:lsdException w:name="Light Grid" w:semiHidden="0" w:uiPriority="62" w:unhideWhenUsed="0"/>
-    <w:lsdException w:name="Medium Shading 1" w:semiHidden="0" w:uiPriority="63" w:unhideWhenUsed="0"/>
-    <w:lsdException w:name="Medium Shading 2" w:semiHidden="0" w:uiPriority="64" w:unhideWhenUsed="0"/>
-    <w:lsdException w:name="Medium List 1" w:semiHidden="0" w:uiPriority="65" w:unhideWhenUsed="0"/>
-    <w:lsdException w:name="Medium List 2" w:semiHidden="0" w:uiPriority="66" w:unhideWhenUsed="0"/>
-    <w:lsdException w:name="Medium Grid 1" w:semiHidden="0" w:uiPriority="67" w:unhideWhenUsed="0"/>
-    <w:lsdException w:name="Medium Grid 2" w:semiHidden="0" w:uiPriority="68" w:unhideWhenUsed="0"/>
-    <w:lsdException w:name="Medium Grid 3" w:semiHidden="0" w:uiPriority="69" w:unhideWhenUsed="0"/>
-    <w:lsdException w:name="Dark List" w:semiHidden="0" w:uiPriority="70" w:unhideWhenUsed="0"/>
-    <w:lsdException w:name="Colorful Shading" w:semiHidden="0" w:uiPriority="71" w:unhideWhenUsed="0"/>
-    <w:lsdException w:name="Colorful List" w:semiHidden="0" w:uiPriority="72" w:unhideWhenUsed="0"/>
-    <w:lsdException w:name="Colorful Grid" w:semiHidden="0" w:uiPriority="73" w:unhideWhenUsed="0"/>
-    <w:lsdException w:name="Light Shading Accent 1" w:semiHidden="0" w:uiPriority="60" w:unhideWhenUsed="0"/>
-    <w:lsdException w:name="Light List Accent 1" w:semiHidden="0" w:uiPriority="61" w:unhideWhenUsed="0"/>
-    <w:lsdException w:name="Light Grid Accent 1" w:semiHidden="0" w:uiPriority="62" w:unhideWhenUsed="0"/>
-    <w:lsdException w:name="Medium Shading 1 Accent 1" w:semiHidden="0" w:uiPriority="63" w:unhideWhenUsed="0"/>
-    <w:lsdException w:name="Medium Shading 2 Accent 1" w:semiHidden="0" w:uiPriority="64" w:unhideWhenUsed="0"/>
-    <w:lsdException w:name="Medium List 1 Accent 1" w:semiHidden="0" w:uiPriority="65" w:unhideWhenUsed="0"/>
-    <w:lsdException w:name="Revision" w:unhideWhenUsed="0"/>
-    <w:lsdException w:name="List Paragraph" w:semiHidden="0" w:uiPriority="34" w:unhideWhenUsed="0" w:qFormat="1"/>
-    <w:lsdException w:name="Quote" w:semiHidden="0" w:uiPriority="29" w:unhideWhenUsed="0" w:qFormat="1"/>
-    <w:lsdException w:name="Intense Quote" w:semiHidden="0" w:uiPriority="30" w:unhideWhenUsed="0" w:qFormat="1"/>
-    <w:lsdException w:name="Medium List 2 Accent 1" w:semiHidden="0" w:uiPriority="66" w:unhideWhenUsed="0"/>
-    <w:lsdException w:name="Medium Grid 1 Accent 1" w:semiHidden="0" w:uiPriority="67" w:unhideWhenUsed="0"/>
-    <w:lsdException w:name="Medium Grid 2 Accent 1" w:semiHidden="0" w:uiPriority="68" w:unhideWhenUsed="0"/>
-    <w:lsdException w:name="Medium Grid 3 Accent 1" w:semiHidden="0" w:uiPriority="69" w:unhideWhenUsed="0"/>
-    <w:lsdException w:name="Dark List Accent 1" w:semiHidden="0" w:uiPriority="70" w:unhideWhenUsed="0"/>
-    <w:lsdException w:name="Colorful Shading Accent 1" w:semiHidden="0" w:uiPriority="71" w:unhideWhenUsed="0"/>
-    <w:lsdException w:name="Colorful List Accent 1" w:semiHidden="0" w:uiPriority="72" w:unhideWhenUsed="0"/>
-    <w:lsdException w:name="Colorful Grid Accent 1" w:semiHidden="0" w:uiPriority="73" w:unhideWhenUsed="0"/>
-    <w:lsdException w:name="Light Shading Accent 2" w:semiHidden="0" w:uiPriority="60" w:unhideWhenUsed="0"/>
-    <w:lsdException w:name="Light List Accent 2" w:semiHidden="0" w:uiPriority="61" w:unhideWhenUsed="0"/>
-    <w:lsdException w:name="Light Grid Accent 2" w:semiHidden="0" w:uiPriority="62" w:unhideWhenUsed="0"/>
-    <w:lsdException w:name="Medium Shading 1 Accent 2" w:semiHidden="0" w:uiPriority="63" w:unhideWhenUsed="0"/>
-    <w:lsdException w:name="Medium Shading 2 Accent 2" w:semiHidden="0" w:uiPriority="64" w:unhideWhenUsed="0"/>
-    <w:lsdException w:name="Medium List 1 Accent 2" w:semiHidden="0" w:uiPriority="65" w:unhideWhenUsed="0"/>
-    <w:lsdException w:name="Medium List 2 Accent 2" w:semiHidden="0" w:uiPriority="66" w:unhideWhenUsed="0"/>
-    <w:lsdException w:name="Medium Grid 1 Accent 2" w:semiHidden="0" w:uiPriority="67" w:unhideWhenUsed="0"/>
-    <w:lsdException w:name="Medium Grid 2 Accent 2" w:semiHidden="0" w:uiPriority="68" w:unhideWhenUsed="0"/>
-    <w:lsdException w:name="Medium Grid 3 Accent 2" w:semiHidden="0" w:uiPriority="69" w:unhideWhenUsed="0"/>
-    <w:lsdException w:name="Dark List Accent 2" w:semiHidden="0" w:uiPriority="70" w:unhideWhenUsed="0"/>
-    <w:lsdException w:name="Colorful Shading Accent 2" w:semiHidden="0" w:uiPriority="71" w:unhideWhenUsed="0"/>
-    <w:lsdException w:name="Colorful List Accent 2" w:semiHidden="0" w:uiPriority="72" w:unhideWhenUsed="0"/>
-    <w:lsdException w:name="Colorful Grid Accent 2" w:semiHidden="0" w:uiPriority="73" w:unhideWhenUsed="0"/>
-    <w:lsdException w:name="Light Shading Accent 3" w:semiHidden="0" w:uiPriority="60" w:unhideWhenUsed="0"/>
-    <w:lsdException w:name="Light List Accent 3" w:semiHidden="0" w:uiPriority="61" w:unhideWhenUsed="0"/>
-    <w:lsdException w:name="Light Grid Accent 3" w:semiHidden="0" w:uiPriority="62" w:unhideWhenUsed="0"/>
-    <w:lsdException w:name="Medium Shading 1 Accent 3" w:semiHidden="0" w:uiPriority="63" w:unhideWhenUsed="0"/>
-    <w:lsdException w:name="Medium Shading 2 Accent 3" w:semiHidden="0" w:uiPriority="64" w:unhideWhenUsed="0"/>
-    <w:lsdException w:name="Medium List 1 Accent 3" w:semiHidden="0" w:uiPriority="65" w:unhideWhenUsed="0"/>
-    <w:lsdException w:name="Medium List 2 Accent 3" w:semiHidden="0" w:uiPriority="66" w:unhideWhenUsed="0"/>
-    <w:lsdException w:name="Medium Grid 1 Accent 3" w:semiHidden="0" w:uiPriority="67" w:unhideWhenUsed="0"/>
-    <w:lsdException w:name="Medium Grid 2 Accent 3" w:semiHidden="0" w:uiPriority="68" w:unhideWhenUsed="0"/>
-    <w:lsdException w:name="Medium Grid 3 Accent 3" w:semiHidden="0" w:uiPriority="69" w:unhideWhenUsed="0"/>
-    <w:lsdException w:name="Dark List Accent 3" w:semiHidden="0" w:uiPriority="70" w:unhideWhenUsed="0"/>
-    <w:lsdException w:name="Colorful Shading Accent 3" w:semiHidden="0" w:uiPriority="71" w:unhideWhenUsed="0"/>
-    <w:lsdException w:name="Colorful List Accent 3" w:semiHidden="0" w:uiPriority="72" w:unhideWhenUsed="0"/>
-    <w:lsdException w:name="Colorful Grid Accent 3" w:semiHidden="0" w:uiPriority="73" w:unhideWhenUsed="0"/>
-    <w:lsdException w:name="Light Shading Accent 4" w:semiHidden="0" w:uiPriority="60" w:unhideWhenUsed="0"/>
-    <w:lsdException w:name="Light List Accent 4" w:semiHidden="0" w:uiPriority="61" w:unhideWhenUsed="0"/>
-    <w:lsdException w:name="Light Grid Accent 4" w:semiHidden="0" w:uiPriority="62" w:unhideWhenUsed="0"/>
-    <w:lsdException w:name="Medium Shading 1 Accent 4" w:semiHidden="0" w:uiPriority="63" w:unhideWhenUsed="0"/>
-    <w:lsdException w:name="Medium Shading 2 Accent 4" w:semiHidden="0" w:uiPriority="64" w:unhideWhenUsed="0"/>
-    <w:lsdException w:name="Medium List 1 Accent 4" w:semiHidden="0" w:uiPriority="65" w:unhideWhenUsed="0"/>
-    <w:lsdException w:name="Medium List 2 Accent 4" w:semiHidden="0" w:uiPriority="66" w:unhideWhenUsed="0"/>
-    <w:lsdException w:name="Medium Grid 1 Accent 4" w:semiHidden="0" w:uiPriority="67" w:unhideWhenUsed="0"/>
-    <w:lsdException w:name="Medium Grid 2 Accent 4" w:semiHidden="0" w:uiPriority="68" w:unhideWhenUsed="0"/>
-    <w:lsdException w:name="Medium Grid 3 Accent 4" w:semiHidden="0" w:uiPriority="69" w:unhideWhenUsed="0"/>
-    <w:lsdException w:name="Dark List Accent 4" w:semiHidden="0" w:uiPriority="70" w:unhideWhenUsed="0"/>
-    <w:lsdException w:name="Colorful Shading Accent 4" w:semiHidden="0" w:uiPriority="71" w:unhideWhenUsed="0"/>
-    <w:lsdException w:name="Colorful List Accent 4" w:semiHidden="0" w:uiPriority="72" w:unhideWhenUsed="0"/>
-    <w:lsdException w:name="Colorful Grid Accent 4" w:semiHidden="0" w:uiPriority="73" w:unhideWhenUsed="0"/>
-    <w:lsdException w:name="Light Shading Accent 5" w:semiHidden="0" w:uiPriority="60" w:unhideWhenUsed="0"/>
-    <w:lsdException w:name="Light List Accent 5" w:semiHidden="0" w:uiPriority="61" w:unhideWhenUsed="0"/>
-    <w:lsdException w:name="Light Grid Accent 5" w:semiHidden="0" w:uiPriority="62" w:unhideWhenUsed="0"/>
-    <w:lsdException w:name="Medium Shading 1 Accent 5" w:semiHidden="0" w:uiPriority="63" w:unhideWhenUsed="0"/>
-    <w:lsdException w:name="Medium Shading 2 Accent 5" w:semiHidden="0" w:uiPriority="64" w:unhideWhenUsed="0"/>
-    <w:lsdException w:name="Medium List 1 Accent 5" w:semiHidden="0" w:uiPriority="65" w:unhideWhenUsed="0"/>
-    <w:lsdException w:name="Medium List 2 Accent 5" w:semiHidden="0" w:uiPriority="66" w:unhideWhenUsed="0"/>
-    <w:lsdException w:name="Medium Grid 1 Accent 5" w:semiHidden="0" w:uiPriority="67" w:unhideWhenUsed="0"/>
-    <w:lsdException w:name="Medium Grid 2 Accent 5" w:semiHidden="0" w:uiPriority="68" w:unhideWhenUsed="0"/>
-    <w:lsdException w:name="Medium Grid 3 Accent 5" w:semiHidden="0" w:uiPriority="69" w:unhideWhenUsed="0"/>
-    <w:lsdException w:name="Dark List Accent 5" w:semiHidden="0" w:uiPriority="70" w:unhideWhenUsed="0"/>
-    <w:lsdException w:name="Colorful Shading Accent 5" w:semiHidden="0" w:uiPriority="71" w:unhideWhenUsed="0"/>
-    <w:lsdException w:name="Colorful List Accent 5" w:semiHidden="0" w:uiPriority="72" w:unhideWhenUsed="0"/>
-    <w:lsdException w:name="Colorful Grid Accent 5" w:semiHidden="0" w:uiPriority="73" w:unhideWhenUsed="0"/>
-    <w:lsdException w:name="Light Shading Accent 6" w:semiHidden="0" w:uiPriority="60" w:unhideWhenUsed="0"/>
-    <w:lsdException w:name="Light List Accent 6" w:semiHidden="0" w:uiPriority="61" w:unhideWhenUsed="0"/>
-    <w:lsdException w:name="Light Grid Accent 6" w:semiHidden="0" w:uiPriority="62" w:unhideWhenUsed="0"/>
-    <w:lsdException w:name="Medium Shading 1 Accent 6" w:semiHidden="0" w:uiPriority="63" w:unhideWhenUsed="0"/>
-    <w:lsdException w:name="Medium Shading 2 Accent 6" w:semiHidden="0" w:uiPriority="64" w:unhideWhenUsed="0"/>
-    <w:lsdException w:name="Medium List 1 Accent 6" w:semiHidden="0" w:uiPriority="65" w:unhideWhenUsed="0"/>
-    <w:lsdException w:name="Medium List 2 Accent 6" w:semiHidden="0" w:uiPriority="66" w:unhideWhenUsed="0"/>
-    <w:lsdException w:name="Medium Grid 1 Accent 6" w:semiHidden="0" w:uiPriority="67" w:unhideWhenUsed="0"/>
-    <w:lsdException w:name="Medium Grid 2 Accent 6" w:semiHidden="0" w:uiPriority="68" w:unhideWhenUsed="0"/>
-    <w:lsdException w:name="Medium Grid 3 Accent 6" w:semiHidden="0" w:uiPriority="69" w:unhideWhenUsed="0"/>
-    <w:lsdException w:name="Dark List Accent 6" w:semiHidden="0" w:uiPriority="70" w:unhideWhenUsed="0"/>
-    <w:lsdException w:name="Colorful Shading Accent 6" w:semiHidden="0" w:uiPriority="71" w:unhideWhenUsed="0"/>
-    <w:lsdException w:name="Colorful List Accent 6" w:semiHidden="0" w:uiPriority="72" w:unhideWhenUsed="0"/>
-    <w:lsdException w:name="Colorful Grid Accent 6" w:semiHidden="0" w:uiPriority="73" w:unhideWhenUsed="0"/>
-    <w:lsdException w:name="Subtle Emphasis" w:semiHidden="0" w:uiPriority="19" w:unhideWhenUsed="0" w:qFormat="1"/>
-    <w:lsdException w:name="Intense Emphasis" w:semiHidden="0" w:uiPriority="21" w:unhideWhenUsed="0" w:qFormat="1"/>
-    <w:lsdException w:name="Subtle Reference" w:semiHidden="0" w:uiPriority="31" w:unhideWhenUsed="0" w:qFormat="1"/>
-    <w:lsdException w:name="Intense Reference" w:semiHidden="0" w:uiPriority="32" w:unhideWhenUsed="0" w:qFormat="1"/>
-    <w:lsdException w:name="Book Title" w:semiHidden="0" w:uiPriority="33" w:unhideWhenUsed="0" w:qFormat="1"/>
-    <w:lsdException w:name="Bibliography" w:uiPriority="37"/>
-    <w:lsdException w:name="TOC Heading" w:uiPriority="39" w:qFormat="1"/>
-  </w:latentStyles>
-  <w:style w:type="paragraph" w:default="1" w:styleId="Normal">
-    <w:name w:val="Normal"/>
-    <w:qFormat/>
-    <w:rPr>
-      <w:sz w:val="24"/>
-      <w:szCs w:val="24"/>
-    </w:rPr>
-  </w:style>
-  <w:style w:type="character" w:default="1" w:styleId="DefaultParagraphFont">
-    <w:name w:val="Default Paragraph Font"/>
-    <w:uiPriority w:val="1"/>
+  <w:style w:type="numbering" w:styleId="NoList" w:default="1">
+    <w:name w:val="No List"/>
+    <w:uiPriority w:val="99"/>
     <w:semiHidden/>
     <w:unhideWhenUsed/>
+    <w:qFormat/>
   </w:style>
   <w:style w:type="table" w:default="1" w:styleId="TableNormal">
     <w:name w:val="Normal Table"/>
@@ -2237,7 +2156,6 @@
     <w:semiHidden/>
     <w:unhideWhenUsed/>
     <w:tblPr>
-      <w:tblInd w:w="0" w:type="dxa"/>
       <w:tblCellMar>
         <w:top w:w="0" w:type="dxa"/>
         <w:left w:w="108" w:type="dxa"/>
@@ -2245,64 +2163,6 @@
         <w:right w:w="108" w:type="dxa"/>
       </w:tblCellMar>
     </w:tblPr>
-  </w:style>
-  <w:style w:type="numbering" w:default="1" w:styleId="NoList">
-    <w:name w:val="No List"/>
-    <w:uiPriority w:val="99"/>
-    <w:semiHidden/>
-    <w:unhideWhenUsed/>
-  </w:style>
-  <w:style w:type="paragraph" w:styleId="BalloonText">
-    <w:name w:val="Balloon Text"/>
-    <w:basedOn w:val="Normal"/>
-    <w:link w:val="BalloonTextChar"/>
-    <w:uiPriority w:val="99"/>
-    <w:semiHidden/>
-    <w:unhideWhenUsed/>
-    <w:rsid w:val="00710C7E"/>
-    <w:pPr>
-      <w:spacing w:after="0"/>
-    </w:pPr>
-    <w:rPr>
-      <w:rFonts w:ascii="Lucida Grande" w:hAnsi="Lucida Grande"/>
-      <w:sz w:val="18"/>
-      <w:szCs w:val="18"/>
-    </w:rPr>
-  </w:style>
-  <w:style w:type="character" w:customStyle="1" w:styleId="BalloonTextChar">
-    <w:name w:val="Balloon Text Char"/>
-    <w:basedOn w:val="DefaultParagraphFont"/>
-    <w:link w:val="BalloonText"/>
-    <w:uiPriority w:val="99"/>
-    <w:semiHidden/>
-    <w:rsid w:val="00710C7E"/>
-    <w:rPr>
-      <w:rFonts w:ascii="Lucida Grande" w:hAnsi="Lucida Grande"/>
-      <w:sz w:val="18"/>
-      <w:szCs w:val="18"/>
-    </w:rPr>
-  </w:style>
-  <w:style w:type="character" w:styleId="Hyperlink">
-    <w:name w:val="Hyperlink"/>
-    <w:basedOn w:val="DefaultParagraphFont"/>
-    <w:uiPriority w:val="99"/>
-    <w:unhideWhenUsed/>
-    <w:rsid w:val="00486DBA"/>
-    <w:rPr>
-      <w:color w:val="0000FF" w:themeColor="hyperlink"/>
-      <w:u w:val="single"/>
-    </w:rPr>
-  </w:style>
-  <w:style w:type="paragraph" w:styleId="ListParagraph">
-    <w:name w:val="List Paragraph"/>
-    <w:basedOn w:val="Normal"/>
-    <w:uiPriority w:val="34"/>
-    <w:qFormat/>
-    <w:rsid w:val="00486DBA"/>
-    <w:pPr>
-      <w:ind w:left="720"/>
-      <w:contextualSpacing/>
-    </w:pPr>
   </w:style>
 </w:styles>
 </file>

</xml_diff>

<commit_message>
Editing docx and checking if path filter works
</commit_message>
<xml_diff>
--- a/mmm-syllabus.docx
+++ b/mmm-syllabus.docx
@@ -264,6 +264,93 @@
           <w:sz w:val="22"/>
           <w:szCs w:val="22"/>
         </w:rPr>
+        <w:t>Adding another few items</w:t>
+      </w:r>
+    </w:p>
+    <w:p>
+      <w:pPr>
+        <w:pStyle w:val="Normal"/>
+        <w:numPr>
+          <w:ilvl w:val="0"/>
+          <w:numId w:val="3"/>
+        </w:numPr>
+        <w:spacing w:before="0" w:after="200"/>
+        <w:contextualSpacing/>
+        <w:rPr/>
+      </w:pPr>
+      <w:r>
+        <w:rPr/>
+        <w:t>here</w:t>
+      </w:r>
+    </w:p>
+    <w:p>
+      <w:pPr>
+        <w:pStyle w:val="Normal"/>
+        <w:numPr>
+          <w:ilvl w:val="0"/>
+          <w:numId w:val="3"/>
+        </w:numPr>
+        <w:spacing w:before="0" w:after="200"/>
+        <w:contextualSpacing/>
+        <w:rPr/>
+      </w:pPr>
+      <w:r>
+        <w:rPr/>
+        <w:t>is</w:t>
+      </w:r>
+    </w:p>
+    <w:p>
+      <w:pPr>
+        <w:pStyle w:val="Normal"/>
+        <w:numPr>
+          <w:ilvl w:val="0"/>
+          <w:numId w:val="3"/>
+        </w:numPr>
+        <w:spacing w:before="0" w:after="200"/>
+        <w:contextualSpacing/>
+        <w:rPr/>
+      </w:pPr>
+      <w:r>
+        <w:rPr/>
+        <w:t>a list</w:t>
+      </w:r>
+    </w:p>
+    <w:p>
+      <w:pPr>
+        <w:pStyle w:val="Normal"/>
+        <w:numPr>
+          <w:ilvl w:val="0"/>
+          <w:numId w:val="3"/>
+        </w:numPr>
+        <w:spacing w:before="0" w:after="200"/>
+        <w:contextualSpacing/>
+        <w:rPr/>
+      </w:pPr>
+      <w:r>
+        <w:rPr/>
+        <w:t xml:space="preserve">of items that is numbered… </w:t>
+      </w:r>
+    </w:p>
+    <w:p>
+      <w:pPr>
+        <w:pStyle w:val="Normal"/>
+        <w:spacing w:before="0" w:after="200"/>
+        <w:contextualSpacing/>
+        <w:rPr>
+          <w:rFonts w:ascii="Garamond" w:hAnsi="Garamond"/>
+          <w:b/>
+          <w:b/>
+          <w:sz w:val="22"/>
+          <w:szCs w:val="22"/>
+        </w:rPr>
+      </w:pPr>
+      <w:r>
+        <w:rPr>
+          <w:rFonts w:ascii="Garamond" w:hAnsi="Garamond"/>
+          <w:b/>
+          <w:sz w:val="22"/>
+          <w:szCs w:val="22"/>
+        </w:rPr>
         <w:t>Description</w:t>
       </w:r>
     </w:p>
@@ -1720,6 +1807,125 @@
   <w:abstractNum w:abstractNumId="3">
     <w:lvl w:ilvl="0">
       <w:start w:val="1"/>
+      <w:numFmt w:val="decimal"/>
+      <w:lvlText w:val="%1."/>
+      <w:lvlJc w:val="left"/>
+      <w:pPr>
+        <w:tabs>
+          <w:tab w:val="num" w:pos="720"/>
+        </w:tabs>
+        <w:ind w:left="720" w:hanging="360"/>
+      </w:pPr>
+      <w:rPr/>
+    </w:lvl>
+    <w:lvl w:ilvl="1">
+      <w:start w:val="1"/>
+      <w:numFmt w:val="decimal"/>
+      <w:lvlText w:val="%2."/>
+      <w:lvlJc w:val="left"/>
+      <w:pPr>
+        <w:tabs>
+          <w:tab w:val="num" w:pos="1080"/>
+        </w:tabs>
+        <w:ind w:left="1080" w:hanging="360"/>
+      </w:pPr>
+      <w:rPr/>
+    </w:lvl>
+    <w:lvl w:ilvl="2">
+      <w:start w:val="1"/>
+      <w:numFmt w:val="decimal"/>
+      <w:lvlText w:val="%3."/>
+      <w:lvlJc w:val="left"/>
+      <w:pPr>
+        <w:tabs>
+          <w:tab w:val="num" w:pos="1440"/>
+        </w:tabs>
+        <w:ind w:left="1440" w:hanging="360"/>
+      </w:pPr>
+      <w:rPr/>
+    </w:lvl>
+    <w:lvl w:ilvl="3">
+      <w:start w:val="1"/>
+      <w:numFmt w:val="decimal"/>
+      <w:lvlText w:val="%4."/>
+      <w:lvlJc w:val="left"/>
+      <w:pPr>
+        <w:tabs>
+          <w:tab w:val="num" w:pos="1800"/>
+        </w:tabs>
+        <w:ind w:left="1800" w:hanging="360"/>
+      </w:pPr>
+      <w:rPr/>
+    </w:lvl>
+    <w:lvl w:ilvl="4">
+      <w:start w:val="1"/>
+      <w:numFmt w:val="decimal"/>
+      <w:lvlText w:val="%5."/>
+      <w:lvlJc w:val="left"/>
+      <w:pPr>
+        <w:tabs>
+          <w:tab w:val="num" w:pos="2160"/>
+        </w:tabs>
+        <w:ind w:left="2160" w:hanging="360"/>
+      </w:pPr>
+      <w:rPr/>
+    </w:lvl>
+    <w:lvl w:ilvl="5">
+      <w:start w:val="1"/>
+      <w:numFmt w:val="decimal"/>
+      <w:lvlText w:val="%6."/>
+      <w:lvlJc w:val="left"/>
+      <w:pPr>
+        <w:tabs>
+          <w:tab w:val="num" w:pos="2520"/>
+        </w:tabs>
+        <w:ind w:left="2520" w:hanging="360"/>
+      </w:pPr>
+      <w:rPr/>
+    </w:lvl>
+    <w:lvl w:ilvl="6">
+      <w:start w:val="1"/>
+      <w:numFmt w:val="decimal"/>
+      <w:lvlText w:val="%7."/>
+      <w:lvlJc w:val="left"/>
+      <w:pPr>
+        <w:tabs>
+          <w:tab w:val="num" w:pos="2880"/>
+        </w:tabs>
+        <w:ind w:left="2880" w:hanging="360"/>
+      </w:pPr>
+      <w:rPr/>
+    </w:lvl>
+    <w:lvl w:ilvl="7">
+      <w:start w:val="1"/>
+      <w:numFmt w:val="decimal"/>
+      <w:lvlText w:val="%8."/>
+      <w:lvlJc w:val="left"/>
+      <w:pPr>
+        <w:tabs>
+          <w:tab w:val="num" w:pos="3240"/>
+        </w:tabs>
+        <w:ind w:left="3240" w:hanging="360"/>
+      </w:pPr>
+      <w:rPr/>
+    </w:lvl>
+    <w:lvl w:ilvl="8">
+      <w:start w:val="1"/>
+      <w:numFmt w:val="decimal"/>
+      <w:lvlText w:val="%9."/>
+      <w:lvlJc w:val="left"/>
+      <w:pPr>
+        <w:tabs>
+          <w:tab w:val="num" w:pos="3600"/>
+        </w:tabs>
+        <w:ind w:left="3600" w:hanging="360"/>
+      </w:pPr>
+      <w:rPr/>
+    </w:lvl>
+  </w:abstractNum>
+  <w:abstractNum w:abstractNumId="4">
+    <w:lvl w:ilvl="0">
+      <w:start w:val="1"/>
       <w:numFmt w:val="none"/>
       <w:suff w:val="nothing"/>
       <w:lvlText w:val=""/>
@@ -1844,6 +2050,9 @@
   </w:num>
   <w:num w:numId="3">
     <w:abstractNumId w:val="3"/>
+  </w:num>
+  <w:num w:numId="4">
+    <w:abstractNumId w:val="4"/>
   </w:num>
 </w:numbering>
 </file>
@@ -2007,6 +2216,7 @@
     <w:qFormat/>
     <w:pPr>
       <w:widowControl/>
+      <w:suppressAutoHyphens w:val="true"/>
       <w:bidi w:val="0"/>
       <w:spacing w:before="0" w:after="200"/>
       <w:jc w:val="left"/>
@@ -2052,6 +2262,11 @@
       <w:color w:val="0000FF" w:themeColor="hyperlink"/>
       <w:u w:val="single"/>
     </w:rPr>
+  </w:style>
+  <w:style w:type="character" w:styleId="NumberingSymbols">
+    <w:name w:val="Numbering Symbols"/>
+    <w:qFormat/>
+    <w:rPr/>
   </w:style>
   <w:style w:type="paragraph" w:styleId="Heading">
     <w:name w:val="Heading"/>

</xml_diff>

<commit_message>
Adding an item to edit docx
</commit_message>
<xml_diff>
--- a/mmm-syllabus.docx
+++ b/mmm-syllabus.docx
@@ -329,6 +329,22 @@
       <w:r>
         <w:rPr/>
         <w:t xml:space="preserve">of items that is numbered… </w:t>
+      </w:r>
+    </w:p>
+    <w:p>
+      <w:pPr>
+        <w:pStyle w:val="Normal"/>
+        <w:numPr>
+          <w:ilvl w:val="0"/>
+          <w:numId w:val="3"/>
+        </w:numPr>
+        <w:spacing w:before="0" w:after="200"/>
+        <w:contextualSpacing/>
+        <w:rPr/>
+      </w:pPr>
+      <w:r>
+        <w:rPr/>
+        <w:t xml:space="preserve">And one more item. </w:t>
       </w:r>
     </w:p>
     <w:p>

</xml_diff>

<commit_message>
Editing doc, adding another item
</commit_message>
<xml_diff>
--- a/mmm-syllabus.docx
+++ b/mmm-syllabus.docx
@@ -345,6 +345,22 @@
       <w:r>
         <w:rPr/>
         <w:t xml:space="preserve">And one more item. </w:t>
+      </w:r>
+    </w:p>
+    <w:p>
+      <w:pPr>
+        <w:pStyle w:val="Normal"/>
+        <w:numPr>
+          <w:ilvl w:val="0"/>
+          <w:numId w:val="3"/>
+        </w:numPr>
+        <w:spacing w:before="0" w:after="200"/>
+        <w:contextualSpacing/>
+        <w:rPr/>
+      </w:pPr>
+      <w:r>
+        <w:rPr/>
+        <w:t>Adding anther item here.</w:t>
       </w:r>
     </w:p>
     <w:p>

</xml_diff>

<commit_message>
Updated with new title
</commit_message>
<xml_diff>
--- a/mmm-syllabus.docx
+++ b/mmm-syllabus.docx
@@ -14,6 +14,10 @@
           <w:szCs w:val="22"/>
         </w:rPr>
       </w:pPr>
+      <w:r>
+        <w:rPr/>
+        <w:softHyphen/>
+      </w:r>
       <w:r>
         <w:rPr/>
         <w:drawing>
@@ -254,6 +258,54 @@
         <w:spacing w:before="0" w:after="200"/>
         <w:contextualSpacing/>
         <w:rPr>
+          <w:b w:val="false"/>
+          <w:b w:val="false"/>
+          <w:bCs w:val="false"/>
+          <w:i w:val="false"/>
+          <w:i w:val="false"/>
+          <w:iCs w:val="false"/>
+          <w:u w:val="none"/>
+        </w:rPr>
+      </w:pPr>
+      <w:r>
+        <w:rPr/>
+      </w:r>
+    </w:p>
+    <w:p>
+      <w:pPr>
+        <w:pStyle w:val="Normal"/>
+        <w:spacing w:before="0" w:after="200"/>
+        <w:contextualSpacing/>
+        <w:rPr>
+          <w:b w:val="false"/>
+          <w:b w:val="false"/>
+          <w:bCs w:val="false"/>
+          <w:i w:val="false"/>
+          <w:i w:val="false"/>
+          <w:iCs w:val="false"/>
+          <w:u w:val="none"/>
+        </w:rPr>
+      </w:pPr>
+      <w:r>
+        <w:rPr>
+          <w:rFonts w:ascii="Garamond" w:hAnsi="Garamond"/>
+          <w:b w:val="false"/>
+          <w:bCs w:val="false"/>
+          <w:i w:val="false"/>
+          <w:iCs w:val="false"/>
+          <w:sz w:val="22"/>
+          <w:szCs w:val="22"/>
+          <w:u w:val="none"/>
+        </w:rPr>
+        <w:t>Official Copy Final V2</w:t>
+      </w:r>
+    </w:p>
+    <w:p>
+      <w:pPr>
+        <w:pStyle w:val="Normal"/>
+        <w:spacing w:before="0" w:after="200"/>
+        <w:contextualSpacing/>
+        <w:rPr>
           <w:i/>
           <w:i/>
           <w:iCs/>
@@ -261,7 +313,11 @@
         </w:rPr>
       </w:pPr>
       <w:r>
-        <w:rPr/>
+        <w:rPr>
+          <w:i/>
+          <w:iCs/>
+          <w:u w:val="single"/>
+        </w:rPr>
       </w:r>
     </w:p>
     <w:p>

</xml_diff>